<commit_message>
Uppdatering av krav IA (SimpleMembership).
</commit_message>
<xml_diff>
--- a/Laborationsuppgifter/Dokument/2.1 Individuellt arbete.docx
+++ b/Laborationsuppgifter/Dokument/2.1 Individuellt arbete.docx
@@ -373,12 +373,7 @@
         <w:t>Mats Loock</w:t>
       </w:r>
       <w:r>
-        <w:t>, förutom Linnéuniversitetets log</w:t>
-      </w:r>
-      <w:bookmarkStart w:id="0" w:name="_GoBack"/>
-      <w:bookmarkEnd w:id="0"/>
-      <w:r>
-        <w:t>otyp, symbol och kopparstick, är licensierad under:</w:t>
+        <w:t>, förutom Linnéuniversitetets logotyp, symbol och kopparstick, är licensierad under:</w:t>
       </w:r>
     </w:p>
     <w:tbl>
@@ -1223,12 +1218,12 @@
           <w:numId w:val="0"/>
         </w:numPr>
       </w:pPr>
-      <w:bookmarkStart w:id="1" w:name="_Toc311029581"/>
+      <w:bookmarkStart w:id="0" w:name="_Toc311029581"/>
       <w:r>
         <w:lastRenderedPageBreak/>
         <w:t>Inledning</w:t>
       </w:r>
-      <w:bookmarkEnd w:id="1"/>
+      <w:bookmarkEnd w:id="0"/>
     </w:p>
     <w:p>
       <w:pPr>
@@ -1250,11 +1245,11 @@
       <w:pPr>
         <w:pStyle w:val="Rubrik2"/>
       </w:pPr>
-      <w:bookmarkStart w:id="2" w:name="_Toc311029582"/>
+      <w:bookmarkStart w:id="1" w:name="_Toc311029582"/>
       <w:r>
         <w:t>Viktiga datum och klockslag</w:t>
       </w:r>
-      <w:bookmarkEnd w:id="2"/>
+      <w:bookmarkEnd w:id="1"/>
     </w:p>
     <w:p>
       <w:pPr>
@@ -1534,11 +1529,11 @@
       <w:pPr>
         <w:pStyle w:val="Rubrik2"/>
       </w:pPr>
-      <w:bookmarkStart w:id="3" w:name="_Toc311029583"/>
+      <w:bookmarkStart w:id="2" w:name="_Toc311029583"/>
       <w:r>
         <w:t>Resurser</w:t>
       </w:r>
-      <w:bookmarkEnd w:id="3"/>
+      <w:bookmarkEnd w:id="2"/>
     </w:p>
     <w:p>
       <w:pPr>
@@ -1572,12 +1567,12 @@
           <w:numId w:val="0"/>
         </w:numPr>
       </w:pPr>
-      <w:bookmarkStart w:id="4" w:name="_Toc311029584"/>
+      <w:bookmarkStart w:id="3" w:name="_Toc311029584"/>
       <w:r>
         <w:lastRenderedPageBreak/>
         <w:t>Rekommenderad applikation</w:t>
       </w:r>
-      <w:bookmarkEnd w:id="4"/>
+      <w:bookmarkEnd w:id="3"/>
     </w:p>
     <w:p>
       <w:pPr>
@@ -1677,27 +1672,14 @@
       <w:r>
         <w:t xml:space="preserve">Figur </w:t>
       </w:r>
-      <w:r>
-        <w:fldChar w:fldCharType="begin"/>
-      </w:r>
-      <w:r>
-        <w:instrText xml:space="preserve"> SEQ Figur \* ARABIC </w:instrText>
-      </w:r>
-      <w:r>
-        <w:fldChar w:fldCharType="separate"/>
-      </w:r>
-      <w:r>
-        <w:rPr>
-          <w:noProof/>
-        </w:rPr>
-        <w:t>1</w:t>
-      </w:r>
-      <w:r>
-        <w:rPr>
-          <w:noProof/>
-        </w:rPr>
-        <w:fldChar w:fldCharType="end"/>
-      </w:r>
+      <w:fldSimple w:instr=" SEQ Figur \* ARABIC ">
+        <w:r>
+          <w:rPr>
+            <w:noProof/>
+          </w:rPr>
+          <w:t>1</w:t>
+        </w:r>
+      </w:fldSimple>
       <w:r>
         <w:t>. Exempel på femdygnsprognos för en plats.</w:t>
       </w:r>
@@ -1781,7 +1763,7 @@
           <v:shape id="_x0000_i1025" type="#_x0000_t75" style="width:280.55pt;height:275.1pt" o:ole="">
             <v:imagedata r:id="rId16" o:title=""/>
           </v:shape>
-          <o:OLEObject Type="Embed" ProgID="Visio.Drawing.11" ShapeID="_x0000_i1025" DrawAspect="Content" ObjectID="_1446896694" r:id="rId17"/>
+          <o:OLEObject Type="Embed" ProgID="Visio.Drawing.11" ShapeID="_x0000_i1025" DrawAspect="Content" ObjectID="_1448783343" r:id="rId17"/>
         </w:object>
       </w:r>
     </w:p>
@@ -1789,32 +1771,19 @@
       <w:pPr>
         <w:pStyle w:val="Beskrivning"/>
       </w:pPr>
-      <w:bookmarkStart w:id="5" w:name="_Ref311028097"/>
+      <w:bookmarkStart w:id="4" w:name="_Ref311028097"/>
       <w:r>
         <w:t xml:space="preserve">Figur </w:t>
       </w:r>
-      <w:r>
-        <w:fldChar w:fldCharType="begin"/>
-      </w:r>
-      <w:r>
-        <w:instrText xml:space="preserve"> SEQ Figur \* ARABIC </w:instrText>
-      </w:r>
-      <w:r>
-        <w:fldChar w:fldCharType="separate"/>
-      </w:r>
-      <w:r>
-        <w:rPr>
-          <w:noProof/>
-        </w:rPr>
-        <w:t>2</w:t>
-      </w:r>
-      <w:r>
-        <w:rPr>
-          <w:noProof/>
-        </w:rPr>
-        <w:fldChar w:fldCharType="end"/>
-      </w:r>
-      <w:bookmarkEnd w:id="5"/>
+      <w:fldSimple w:instr=" SEQ Figur \* ARABIC ">
+        <w:r>
+          <w:rPr>
+            <w:noProof/>
+          </w:rPr>
+          <w:t>2</w:t>
+        </w:r>
+      </w:fldSimple>
+      <w:bookmarkEnd w:id="4"/>
       <w:r>
         <w:t xml:space="preserve">. Väderapplikationens </w:t>
       </w:r>
@@ -1833,12 +1802,12 @@
           <w:numId w:val="0"/>
         </w:numPr>
       </w:pPr>
-      <w:bookmarkStart w:id="6" w:name="_Toc311029585"/>
+      <w:bookmarkStart w:id="5" w:name="_Toc311029585"/>
       <w:r>
         <w:lastRenderedPageBreak/>
         <w:t>Krav</w:t>
       </w:r>
-      <w:bookmarkEnd w:id="6"/>
+      <w:bookmarkEnd w:id="5"/>
     </w:p>
     <w:p>
       <w:pPr>
@@ -1885,13 +1854,13 @@
       <w:pPr>
         <w:pStyle w:val="Rubrik2"/>
       </w:pPr>
-      <w:bookmarkStart w:id="7" w:name="_Toc279954574"/>
-      <w:bookmarkStart w:id="8" w:name="_Toc311029586"/>
+      <w:bookmarkStart w:id="6" w:name="_Toc279954574"/>
+      <w:bookmarkStart w:id="7" w:name="_Toc311029586"/>
       <w:r>
         <w:t>Betyg 3</w:t>
       </w:r>
+      <w:bookmarkEnd w:id="6"/>
       <w:bookmarkEnd w:id="7"/>
-      <w:bookmarkEnd w:id="8"/>
     </w:p>
     <w:p>
       <w:pPr>
@@ -2393,13 +2362,13 @@
       <w:pPr>
         <w:pStyle w:val="Rubrik2"/>
       </w:pPr>
-      <w:bookmarkStart w:id="9" w:name="_Toc279954575"/>
-      <w:bookmarkStart w:id="10" w:name="_Toc311029587"/>
+      <w:bookmarkStart w:id="8" w:name="_Toc279954575"/>
+      <w:bookmarkStart w:id="9" w:name="_Toc311029587"/>
       <w:r>
         <w:t>Betyg 4</w:t>
       </w:r>
+      <w:bookmarkEnd w:id="8"/>
       <w:bookmarkEnd w:id="9"/>
-      <w:bookmarkEnd w:id="10"/>
     </w:p>
     <w:p>
       <w:pPr>
@@ -2583,13 +2552,13 @@
       <w:pPr>
         <w:pStyle w:val="Rubrik2"/>
       </w:pPr>
-      <w:bookmarkStart w:id="11" w:name="_Toc279954576"/>
-      <w:bookmarkStart w:id="12" w:name="_Toc311029588"/>
+      <w:bookmarkStart w:id="10" w:name="_Toc279954576"/>
+      <w:bookmarkStart w:id="11" w:name="_Toc311029588"/>
       <w:r>
         <w:t>Betyg 5</w:t>
       </w:r>
+      <w:bookmarkEnd w:id="10"/>
       <w:bookmarkEnd w:id="11"/>
-      <w:bookmarkEnd w:id="12"/>
     </w:p>
     <w:p>
       <w:pPr>
@@ -2740,6 +2709,11 @@
       <w:r>
         <w:t xml:space="preserve"> för "</w:t>
       </w:r>
+      <w:r>
+        <w:t xml:space="preserve">Simple </w:t>
+      </w:r>
+      <w:bookmarkStart w:id="12" w:name="_GoBack"/>
+      <w:bookmarkEnd w:id="12"/>
       <w:proofErr w:type="spellStart"/>
       <w:r>
         <w:t>Membership</w:t>
@@ -2797,6 +2771,7 @@
         </w:numPr>
       </w:pPr>
       <w:r>
+        <w:lastRenderedPageBreak/>
         <w:t>En användares autentiseringsuppgifter ska kunna skapas, antingen genom självregistrering eller genom att en administratör gör det.</w:t>
       </w:r>
     </w:p>
@@ -2809,7 +2784,6 @@
         </w:numPr>
       </w:pPr>
       <w:r>
-        <w:lastRenderedPageBreak/>
         <w:t>Användare ska kunna logga in och logga ut.</w:t>
       </w:r>
     </w:p>
@@ -2950,7 +2924,7 @@
         <w:sz w:val="16"/>
         <w:szCs w:val="16"/>
       </w:rPr>
-      <w:t>2</w:t>
+      <w:t>6</w:t>
     </w:r>
     <w:r>
       <w:rPr>
@@ -10622,7 +10596,7 @@
 </file>
 
 <file path=customXml/itemProps1.xml><?xml version="1.0" encoding="utf-8"?>
-<ds:datastoreItem xmlns:ds="http://schemas.openxmlformats.org/officeDocument/2006/customXml" ds:itemID="{82CBE675-A85A-4901-A4B5-840603AD159E}">
+<ds:datastoreItem xmlns:ds="http://schemas.openxmlformats.org/officeDocument/2006/customXml" ds:itemID="{5498E47C-A35A-48F2-9C5A-E82116245402}">
   <ds:schemaRefs>
     <ds:schemaRef ds:uri="http://schemas.openxmlformats.org/officeDocument/2006/bibliography"/>
   </ds:schemaRefs>

</xml_diff>

<commit_message>
Uppdatering av individuellt arbete HT14
</commit_message>
<xml_diff>
--- a/Laborationsuppgifter/Dokument/2.1 Individuellt arbete.docx
+++ b/Laborationsuppgifter/Dokument/2.1 Individuellt arbete.docx
@@ -32,7 +32,6 @@
                 <w:szCs w:val="44"/>
               </w:rPr>
             </w:pPr>
-            <w:bookmarkStart w:id="0" w:name="_GoBack" w:colFirst="1" w:colLast="1"/>
             <w:r>
               <w:rPr>
                 <w:i w:val="0"/>
@@ -53,7 +52,6 @@
         </w:tc>
       </w:tr>
     </w:tbl>
-    <w:bookmarkEnd w:id="0"/>
     <w:p>
       <w:pPr>
         <w:pStyle w:val="Brdtext"/>
@@ -72,26 +70,9 @@
         <w:t>Individuellt arbete</w:t>
       </w:r>
     </w:p>
-    <w:p>
-      <w:pPr>
-        <w:pStyle w:val="Brdtext"/>
-      </w:pPr>
-      <w:r>
-        <w:t xml:space="preserve">Steg </w:t>
-      </w:r>
-      <w:r>
-        <w:t>2</w:t>
-      </w:r>
-      <w:r>
-        <w:t xml:space="preserve">, laborationsuppgift </w:t>
-      </w:r>
-      <w:r>
-        <w:t>1</w:t>
-      </w:r>
-    </w:p>
     <w:tbl>
       <w:tblPr>
-        <w:tblpPr w:leftFromText="142" w:rightFromText="142" w:vertAnchor="page" w:horzAnchor="page" w:tblpX="7656" w:tblpY="12804"/>
+        <w:tblpPr w:leftFromText="142" w:rightFromText="142" w:vertAnchor="page" w:horzAnchor="page" w:tblpX="7390" w:tblpY="15106"/>
         <w:tblW w:w="4536" w:type="dxa"/>
         <w:tblCellMar>
           <w:left w:w="227" w:type="dxa"/>
@@ -104,11 +85,11 @@
       </w:tblGrid>
       <w:tr>
         <w:trPr>
-          <w:trHeight w:val="3492"/>
+          <w:trHeight w:val="1273"/>
         </w:trPr>
         <w:tc>
           <w:tcPr>
-            <w:tcW w:w="3589" w:type="dxa"/>
+            <w:tcW w:w="4536" w:type="dxa"/>
             <w:shd w:val="clear" w:color="auto" w:fill="auto"/>
             <w:vAlign w:val="bottom"/>
           </w:tcPr>
@@ -130,7 +111,6 @@
                 <w:sz w:val="22"/>
                 <w:szCs w:val="22"/>
               </w:rPr>
-              <w:lastRenderedPageBreak/>
               <w:fldChar w:fldCharType="begin">
                 <w:ffData>
                   <w:name w:val="Text4"/>
@@ -239,23 +219,7 @@
                 <w:sz w:val="22"/>
                 <w:szCs w:val="22"/>
               </w:rPr>
-              <w:t>ASP</w:t>
-            </w:r>
-            <w:proofErr w:type="gramStart"/>
-            <w:r>
-              <w:rPr>
-                <w:sz w:val="22"/>
-                <w:szCs w:val="22"/>
-              </w:rPr>
-              <w:t>.NET</w:t>
-            </w:r>
-            <w:proofErr w:type="gramEnd"/>
-            <w:r>
-              <w:rPr>
-                <w:sz w:val="22"/>
-                <w:szCs w:val="22"/>
-              </w:rPr>
-              <w:t xml:space="preserve"> MVC</w:t>
+              <w:t>ASP.NET MVC</w:t>
             </w:r>
           </w:p>
           <w:p>
@@ -278,14 +242,7 @@
                 <w:sz w:val="22"/>
                 <w:szCs w:val="22"/>
               </w:rPr>
-              <w:t>1DV40</w:t>
-            </w:r>
-            <w:r>
-              <w:rPr>
-                <w:sz w:val="22"/>
-                <w:szCs w:val="22"/>
-              </w:rPr>
-              <w:t>9</w:t>
+              <w:t>1DV409</w:t>
             </w:r>
           </w:p>
         </w:tc>
@@ -293,19 +250,33 @@
     </w:tbl>
     <w:p>
       <w:pPr>
+        <w:pStyle w:val="Brdtext"/>
+      </w:pPr>
+      <w:r>
+        <w:t xml:space="preserve">Steg </w:t>
+      </w:r>
+      <w:r>
+        <w:t>2</w:t>
+      </w:r>
+      <w:r>
+        <w:t xml:space="preserve">, laborationsuppgift </w:t>
+      </w:r>
+      <w:r>
+        <w:t>1</w:t>
+      </w:r>
+    </w:p>
+    <w:p>
+      <w:pPr>
         <w:pStyle w:val="Toc"/>
         <w:rPr>
           <w:b/>
         </w:rPr>
         <w:sectPr>
-          <w:headerReference w:type="even" r:id="rId8"/>
-          <w:headerReference w:type="default" r:id="rId9"/>
-          <w:footerReference w:type="even" r:id="rId10"/>
-          <w:footerReference w:type="default" r:id="rId11"/>
-          <w:headerReference w:type="first" r:id="rId12"/>
-          <w:footerReference w:type="first" r:id="rId13"/>
+          <w:headerReference w:type="default" r:id="rId8"/>
+          <w:footerReference w:type="default" r:id="rId9"/>
+          <w:headerReference w:type="first" r:id="rId10"/>
           <w:pgSz w:w="11906" w:h="16838" w:code="9"/>
-          <w:pgMar w:top="3103" w:right="1661" w:bottom="2155" w:left="2756" w:header="567" w:footer="510" w:gutter="0"/>
+          <w:pgMar w:top="3103" w:right="1661" w:bottom="426" w:left="2756" w:header="567" w:footer="510" w:gutter="0"/>
           <w:cols w:space="708"/>
           <w:titlePg/>
           <w:docGrid w:linePitch="360"/>
@@ -336,15 +307,7 @@
         <w:pStyle w:val="Brdtext"/>
       </w:pPr>
       <w:r>
-        <w:t>Detta verk är framtaget i anslutning till kursen ASP</w:t>
-      </w:r>
-      <w:proofErr w:type="gramStart"/>
-      <w:r>
-        <w:t>.NET</w:t>
-      </w:r>
-      <w:proofErr w:type="gramEnd"/>
-      <w:r>
-        <w:t xml:space="preserve"> MVC (1DV409) vid Linnéuniversitetet.</w:t>
+        <w:t>Detta verk är framtaget i anslutning till kursen ASP.NET MVC (1DV409) vid Linnéuniversitetet.</w:t>
       </w:r>
     </w:p>
     <w:p>
@@ -432,7 +395,7 @@
                           </pic:cNvPicPr>
                         </pic:nvPicPr>
                         <pic:blipFill>
-                          <a:blip r:embed="rId14">
+                          <a:blip r:embed="rId11">
                             <a:extLst>
                               <a:ext uri="{28A0092B-C50C-407E-A947-70E740481C1C}">
                                 <a14:useLocalDpi xmlns:a14="http://schemas.microsoft.com/office/drawing/2010/main" val="0"/>
@@ -474,42 +437,13 @@
             <w:pPr>
               <w:pStyle w:val="Brdtext"/>
             </w:pPr>
-            <w:proofErr w:type="spellStart"/>
             <w:r>
-              <w:t>Creative</w:t>
-            </w:r>
-            <w:proofErr w:type="spellEnd"/>
-            <w:r>
-              <w:t xml:space="preserve"> </w:t>
-            </w:r>
-            <w:proofErr w:type="spellStart"/>
-            <w:r>
-              <w:t>Commons</w:t>
-            </w:r>
-            <w:proofErr w:type="spellEnd"/>
-            <w:r>
-              <w:t xml:space="preserve"> Erkännande-</w:t>
-            </w:r>
-            <w:proofErr w:type="spellStart"/>
-            <w:r>
-              <w:t>IckeKommersiell</w:t>
-            </w:r>
-            <w:proofErr w:type="spellEnd"/>
-            <w:r>
-              <w:t>-</w:t>
-            </w:r>
-            <w:proofErr w:type="spellStart"/>
-            <w:r>
-              <w:t>DelaLika</w:t>
-            </w:r>
-            <w:proofErr w:type="spellEnd"/>
-            <w:r>
-              <w:t xml:space="preserve"> 2.5 Sverige licens.</w:t>
+              <w:t>Creative Commons Erkännande-IckeKommersiell-DelaLika 2.5 Sverige licens.</w:t>
             </w:r>
             <w:r>
               <w:br/>
             </w:r>
-            <w:hyperlink r:id="rId15" w:history="1">
+            <w:hyperlink r:id="rId12" w:history="1">
               <w:r>
                 <w:rPr>
                   <w:rStyle w:val="Hyperlnk"/>
@@ -616,7 +550,7 @@
       <w:pPr>
         <w:pStyle w:val="Brdtext"/>
         <w:sectPr>
-          <w:headerReference w:type="first" r:id="rId16"/>
+          <w:headerReference w:type="first" r:id="rId13"/>
           <w:pgSz w:w="11906" w:h="16838" w:code="9"/>
           <w:pgMar w:top="301" w:right="1418" w:bottom="301" w:left="1418" w:header="567" w:footer="510" w:gutter="0"/>
           <w:cols w:space="708"/>
@@ -1224,12 +1158,12 @@
           <w:numId w:val="0"/>
         </w:numPr>
       </w:pPr>
-      <w:bookmarkStart w:id="1" w:name="_Toc311029581"/>
+      <w:bookmarkStart w:id="0" w:name="_Toc311029581"/>
       <w:r>
         <w:lastRenderedPageBreak/>
         <w:t>Inledning</w:t>
       </w:r>
-      <w:bookmarkEnd w:id="1"/>
+      <w:bookmarkEnd w:id="0"/>
     </w:p>
     <w:p>
       <w:pPr>
@@ -1251,11 +1185,11 @@
       <w:pPr>
         <w:pStyle w:val="Rubrik2"/>
       </w:pPr>
-      <w:bookmarkStart w:id="2" w:name="_Toc311029582"/>
+      <w:bookmarkStart w:id="1" w:name="_Toc311029582"/>
       <w:r>
         <w:t>Viktiga datum och klockslag</w:t>
       </w:r>
-      <w:bookmarkEnd w:id="2"/>
+      <w:bookmarkEnd w:id="1"/>
     </w:p>
     <w:p>
       <w:pPr>
@@ -1279,31 +1213,31 @@
         <w:rPr>
           <w:b/>
         </w:rPr>
-        <w:t>3</w:t>
+        <w:t>4</w:t>
       </w:r>
       <w:r>
         <w:rPr>
           <w:b/>
         </w:rPr>
-        <w:t>-12-1</w:t>
+        <w:t>-12-</w:t>
+      </w:r>
+      <w:r>
+        <w:rPr>
+          <w:b/>
+        </w:rPr>
+        <w:t>09</w:t>
+      </w:r>
+      <w:r>
+        <w:rPr>
+          <w:b/>
+        </w:rPr>
+        <w:t xml:space="preserve"> 1</w:t>
       </w:r>
       <w:r>
         <w:rPr>
           <w:b/>
         </w:rPr>
         <w:t>0</w:t>
-      </w:r>
-      <w:r>
-        <w:rPr>
-          <w:b/>
-        </w:rPr>
-        <w:t xml:space="preserve"> 1</w:t>
-      </w:r>
-      <w:r>
-        <w:rPr>
-          <w:b/>
-        </w:rPr>
-        <w:t>3</w:t>
       </w:r>
       <w:r>
         <w:rPr>
@@ -1349,19 +1283,25 @@
         <w:rPr>
           <w:b/>
         </w:rPr>
-        <w:t>3</w:t>
+        <w:t>4</w:t>
       </w:r>
       <w:r>
         <w:rPr>
           <w:b/>
         </w:rPr>
-        <w:t>-12-1</w:t>
+        <w:t>-12-</w:t>
       </w:r>
       <w:r>
         <w:rPr>
           <w:b/>
         </w:rPr>
-        <w:t>7</w:t>
+        <w:t>1</w:t>
+      </w:r>
+      <w:r>
+        <w:rPr>
+          <w:b/>
+        </w:rPr>
+        <w:t>5</w:t>
       </w:r>
       <w:r>
         <w:rPr>
@@ -1401,7 +1341,7 @@
         <w:rPr>
           <w:b/>
         </w:rPr>
-        <w:t>4</w:t>
+        <w:t>5</w:t>
       </w:r>
       <w:r>
         <w:rPr>
@@ -1413,7 +1353,7 @@
         <w:rPr>
           <w:b/>
         </w:rPr>
-        <w:t>4</w:t>
+        <w:t>3</w:t>
       </w:r>
       <w:r>
         <w:rPr>
@@ -1483,7 +1423,7 @@
         <w:rPr>
           <w:b/>
         </w:rPr>
-        <w:t>4</w:t>
+        <w:t>5</w:t>
       </w:r>
       <w:r>
         <w:rPr>
@@ -1495,7 +1435,7 @@
         <w:rPr>
           <w:b/>
         </w:rPr>
-        <w:t>6</w:t>
+        <w:t>5</w:t>
       </w:r>
       <w:r>
         <w:rPr>
@@ -1507,7 +1447,7 @@
         <w:rPr>
           <w:b/>
         </w:rPr>
-        <w:t>3</w:t>
+        <w:t>5</w:t>
       </w:r>
       <w:r>
         <w:rPr>
@@ -1519,7 +1459,7 @@
         <w:rPr>
           <w:b/>
         </w:rPr>
-        <w:t>7</w:t>
+        <w:t>6</w:t>
       </w:r>
     </w:p>
     <w:p>
@@ -1535,11 +1475,11 @@
       <w:pPr>
         <w:pStyle w:val="Rubrik2"/>
       </w:pPr>
-      <w:bookmarkStart w:id="3" w:name="_Toc311029583"/>
+      <w:bookmarkStart w:id="2" w:name="_Toc311029583"/>
       <w:r>
         <w:t>Resurser</w:t>
       </w:r>
-      <w:bookmarkEnd w:id="3"/>
+      <w:bookmarkEnd w:id="2"/>
     </w:p>
     <w:p>
       <w:pPr>
@@ -1573,12 +1513,12 @@
           <w:numId w:val="0"/>
         </w:numPr>
       </w:pPr>
-      <w:bookmarkStart w:id="4" w:name="_Toc311029584"/>
+      <w:bookmarkStart w:id="3" w:name="_Toc311029584"/>
       <w:r>
         <w:lastRenderedPageBreak/>
         <w:t>Rekommenderad applikation</w:t>
       </w:r>
-      <w:bookmarkEnd w:id="4"/>
+      <w:bookmarkEnd w:id="3"/>
     </w:p>
     <w:p>
       <w:pPr>
@@ -1640,7 +1580,7 @@
                     <pic:cNvPicPr/>
                   </pic:nvPicPr>
                   <pic:blipFill>
-                    <a:blip r:embed="rId17"/>
+                    <a:blip r:embed="rId14"/>
                     <a:stretch>
                       <a:fillRect/>
                     </a:stretch>
@@ -1678,27 +1618,14 @@
       <w:r>
         <w:t xml:space="preserve">Figur </w:t>
       </w:r>
-      <w:r>
-        <w:fldChar w:fldCharType="begin"/>
-      </w:r>
-      <w:r>
-        <w:instrText xml:space="preserve"> SEQ Figur \* ARABIC </w:instrText>
-      </w:r>
-      <w:r>
-        <w:fldChar w:fldCharType="separate"/>
-      </w:r>
-      <w:r>
-        <w:rPr>
-          <w:noProof/>
-        </w:rPr>
-        <w:t>1</w:t>
-      </w:r>
-      <w:r>
-        <w:rPr>
-          <w:noProof/>
-        </w:rPr>
-        <w:fldChar w:fldCharType="end"/>
-      </w:r>
+      <w:fldSimple w:instr=" SEQ Figur \* ARABIC ">
+        <w:r>
+          <w:rPr>
+            <w:noProof/>
+          </w:rPr>
+          <w:t>1</w:t>
+        </w:r>
+      </w:fldSimple>
       <w:r>
         <w:t>. Exempel på femdygnsprognos för en plats.</w:t>
       </w:r>
@@ -1740,17 +1667,7 @@
         <w:t xml:space="preserve"> visar översiktligt väderapplikationens arkitektur</w:t>
       </w:r>
       <w:r>
-        <w:t xml:space="preserve"> där du bland annat finner information som leder till lämpliga </w:t>
-      </w:r>
-      <w:proofErr w:type="spellStart"/>
-      <w:proofErr w:type="gramStart"/>
-      <w:r>
-        <w:t>API:er</w:t>
-      </w:r>
-      <w:proofErr w:type="spellEnd"/>
-      <w:proofErr w:type="gramEnd"/>
-      <w:r>
-        <w:t xml:space="preserve"> att använda.</w:t>
+        <w:t xml:space="preserve"> där du bland annat finner information som leder till lämpliga API:er att använda.</w:t>
       </w:r>
     </w:p>
     <w:p>
@@ -1779,10 +1696,10 @@
             <v:path o:extrusionok="f" gradientshapeok="t" o:connecttype="rect"/>
             <o:lock v:ext="edit" aspectratio="t"/>
           </v:shapetype>
-          <v:shape id="_x0000_i1025" type="#_x0000_t75" style="width:280.5pt;height:274.75pt" o:ole="">
-            <v:imagedata r:id="rId18" o:title=""/>
+          <v:shape id="_x0000_i1025" type="#_x0000_t75" style="width:280.5pt;height:275.25pt" o:ole="">
+            <v:imagedata r:id="rId15" o:title=""/>
           </v:shape>
-          <o:OLEObject Type="Embed" ProgID="Visio.Drawing.11" ShapeID="_x0000_i1025" DrawAspect="Content" ObjectID="_1476681127" r:id="rId19"/>
+          <o:OLEObject Type="Embed" ProgID="Visio.Drawing.11" ShapeID="_x0000_i1025" DrawAspect="Content" ObjectID="_1479037764" r:id="rId16"/>
         </w:object>
       </w:r>
     </w:p>
@@ -1790,32 +1707,19 @@
       <w:pPr>
         <w:pStyle w:val="Beskrivning"/>
       </w:pPr>
-      <w:bookmarkStart w:id="5" w:name="_Ref311028097"/>
+      <w:bookmarkStart w:id="4" w:name="_Ref311028097"/>
       <w:r>
         <w:t xml:space="preserve">Figur </w:t>
       </w:r>
-      <w:r>
-        <w:fldChar w:fldCharType="begin"/>
-      </w:r>
-      <w:r>
-        <w:instrText xml:space="preserve"> SEQ Figur \* ARABIC </w:instrText>
-      </w:r>
-      <w:r>
-        <w:fldChar w:fldCharType="separate"/>
-      </w:r>
-      <w:r>
-        <w:rPr>
-          <w:noProof/>
-        </w:rPr>
-        <w:t>2</w:t>
-      </w:r>
-      <w:r>
-        <w:rPr>
-          <w:noProof/>
-        </w:rPr>
-        <w:fldChar w:fldCharType="end"/>
-      </w:r>
-      <w:bookmarkEnd w:id="5"/>
+      <w:fldSimple w:instr=" SEQ Figur \* ARABIC ">
+        <w:r>
+          <w:rPr>
+            <w:noProof/>
+          </w:rPr>
+          <w:t>2</w:t>
+        </w:r>
+      </w:fldSimple>
+      <w:bookmarkEnd w:id="4"/>
       <w:r>
         <w:t xml:space="preserve">. Väderapplikationens </w:t>
       </w:r>
@@ -1834,12 +1738,12 @@
           <w:numId w:val="0"/>
         </w:numPr>
       </w:pPr>
-      <w:bookmarkStart w:id="6" w:name="_Toc311029585"/>
+      <w:bookmarkStart w:id="5" w:name="_Toc311029585"/>
       <w:r>
         <w:lastRenderedPageBreak/>
         <w:t>Krav</w:t>
       </w:r>
-      <w:bookmarkEnd w:id="6"/>
+      <w:bookmarkEnd w:id="5"/>
     </w:p>
     <w:p>
       <w:pPr>
@@ -1886,25 +1790,15 @@
       <w:pPr>
         <w:pStyle w:val="Rubrik2"/>
       </w:pPr>
-      <w:bookmarkStart w:id="7" w:name="_Toc279954574"/>
-      <w:bookmarkStart w:id="8" w:name="_Toc311029586"/>
-      <w:commentRangeStart w:id="9"/>
+      <w:bookmarkStart w:id="6" w:name="_Toc279954574"/>
+      <w:bookmarkStart w:id="7" w:name="_Toc311029586"/>
       <w:r>
         <w:t>Betyg 3</w:t>
       </w:r>
+      <w:bookmarkStart w:id="8" w:name="_GoBack"/>
+      <w:bookmarkEnd w:id="6"/>
       <w:bookmarkEnd w:id="7"/>
       <w:bookmarkEnd w:id="8"/>
-      <w:commentRangeEnd w:id="9"/>
-      <w:r>
-        <w:rPr>
-          <w:rStyle w:val="Kommentarsreferens"/>
-          <w:rFonts w:cs="Times New Roman"/>
-          <w:b w:val="0"/>
-          <w:bCs w:val="0"/>
-          <w:iCs w:val="0"/>
-        </w:rPr>
-        <w:commentReference w:id="9"/>
-      </w:r>
     </w:p>
     <w:p>
       <w:pPr>
@@ -2019,15 +1913,7 @@
         </w:numPr>
       </w:pPr>
       <w:r>
-        <w:t>Webbapplikationen ska vara skapad med Microsoft ASP</w:t>
-      </w:r>
-      <w:proofErr w:type="gramStart"/>
-      <w:r>
-        <w:t>.NET</w:t>
-      </w:r>
-      <w:proofErr w:type="gramEnd"/>
-      <w:r>
-        <w:t xml:space="preserve"> MVC </w:t>
+        <w:t xml:space="preserve">Webbapplikationen ska vara skapad med Microsoft ASP.NET MVC </w:t>
       </w:r>
       <w:r>
         <w:t>5</w:t>
@@ -2065,7 +1951,6 @@
       <w:r>
         <w:t>All kommunikation med databashanteraren ska ske genom användaren </w:t>
       </w:r>
-      <w:proofErr w:type="spellStart"/>
       <w:r>
         <w:rPr>
           <w:b/>
@@ -2073,7 +1958,6 @@
         </w:rPr>
         <w:t>appUser</w:t>
       </w:r>
-      <w:proofErr w:type="spellEnd"/>
       <w:r>
         <w:rPr>
           <w:b/>
@@ -2089,29 +1973,11 @@
           <w:b/>
           <w:bCs/>
         </w:rPr>
-        <w:t>1Br@Lösen=</w:t>
-      </w:r>
-      <w:proofErr w:type="spellStart"/>
-      <w:r>
-        <w:rPr>
-          <w:b/>
-          <w:bCs/>
-        </w:rPr>
-        <w:t>rd</w:t>
-      </w:r>
-      <w:proofErr w:type="spellEnd"/>
-      <w:proofErr w:type="gramStart"/>
-      <w:r>
-        <w:rPr>
-          <w:b/>
-          <w:bCs/>
-        </w:rPr>
-        <w:t>?</w:t>
+        <w:t>1Br@Lösen=rd?</w:t>
       </w:r>
       <w:r>
         <w:t>.</w:t>
       </w:r>
-      <w:proofErr w:type="gramEnd"/>
     </w:p>
     <w:p>
       <w:pPr>
@@ -2137,15 +2003,43 @@
         <w:t xml:space="preserve">Webbapplikationen ska vara uppdelad </w:t>
       </w:r>
       <w:r>
-        <w:t xml:space="preserve">enligt designmönstret Model </w:t>
-      </w:r>
-      <w:proofErr w:type="gramStart"/>
-      <w:r>
-        <w:t>–View</w:t>
-      </w:r>
-      <w:proofErr w:type="gramEnd"/>
-      <w:r>
-        <w:t xml:space="preserve"> –Controller.</w:t>
+        <w:t>enligt designmönstret Model –View –Controller.</w:t>
+      </w:r>
+      <w:r>
+        <w:t xml:space="preserve"> Den ska vara uppdelad i två projekt.</w:t>
+      </w:r>
+    </w:p>
+    <w:p>
+      <w:pPr>
+        <w:pStyle w:val="Brdtext"/>
+        <w:numPr>
+          <w:ilvl w:val="1"/>
+          <w:numId w:val="41"/>
+        </w:numPr>
+      </w:pPr>
+      <w:r>
+        <w:t xml:space="preserve">Ett projekt av typen ASP.NET MVC där all kod rörande användargränssnittet återfinns. </w:t>
+      </w:r>
+      <w:r>
+        <w:t>Kod i katalogen Models är inte tillåten. Kod som normalt återfinns i katalogen Models ska placeras i ett separat projekt</w:t>
+      </w:r>
+      <w:r>
+        <w:t>.</w:t>
+      </w:r>
+    </w:p>
+    <w:p>
+      <w:pPr>
+        <w:pStyle w:val="Brdtext"/>
+        <w:numPr>
+          <w:ilvl w:val="1"/>
+          <w:numId w:val="41"/>
+        </w:numPr>
+      </w:pPr>
+      <w:r>
+        <w:t xml:space="preserve">Ett </w:t>
+      </w:r>
+      <w:r>
+        <w:t>”Class Library Project” innehållande domänmodellen.</w:t>
       </w:r>
     </w:p>
     <w:p>
@@ -2187,7 +2081,11 @@
         </w:numPr>
       </w:pPr>
       <w:r>
-        <w:t>Webbapplikationen ska ha CRUD-funktionalitet (”Create”, ”Read”, ”Update”, ”Delete”), d.v.s. användaren ska, förutom att kunna skapa nya poster, även kunna läsa, redigera och ta bort befintliga poster i tabeller i en databas.</w:t>
+        <w:t xml:space="preserve">Webbapplikationen ska ha CRUD-funktionalitet (”Create”, ”Read”, ”Update”, ”Delete”), d.v.s. användaren ska, förutom att kunna skapa nya poster, även kunna läsa, redigera och ta bort </w:t>
+      </w:r>
+      <w:r>
+        <w:lastRenderedPageBreak/>
+        <w:t>befintliga poster i tabeller i en databas.</w:t>
       </w:r>
       <w:r>
         <w:t xml:space="preserve"> </w:t>
@@ -2211,6 +2109,9 @@
         <w:t>ska</w:t>
       </w:r>
       <w:r>
+        <w:t xml:space="preserve"> som mest ha rättigheter att exekvera</w:t>
+      </w:r>
+      <w:r>
         <w:t>:</w:t>
       </w:r>
     </w:p>
@@ -2223,9 +2124,6 @@
         </w:numPr>
       </w:pPr>
       <w:r>
-        <w:t xml:space="preserve">ha rättigheter att exekvera </w:t>
-      </w:r>
-      <w:r>
         <w:t xml:space="preserve">SQL-satser för </w:t>
       </w:r>
       <w:r>
@@ -2247,15 +2145,19 @@
         </w:numPr>
       </w:pPr>
       <w:r>
-        <w:t>ha rättigheter att exekvera lagrade procedurer (</w:t>
-      </w:r>
-      <w:proofErr w:type="spellStart"/>
-      <w:r>
-        <w:t>Execute</w:t>
-      </w:r>
-      <w:proofErr w:type="spellEnd"/>
-      <w:r>
-        <w:t>).</w:t>
+        <w:t>lagrade procedurer (Execute).</w:t>
+      </w:r>
+    </w:p>
+    <w:p>
+      <w:pPr>
+        <w:pStyle w:val="Brdtext"/>
+        <w:numPr>
+          <w:ilvl w:val="0"/>
+          <w:numId w:val="41"/>
+        </w:numPr>
+      </w:pPr>
+      <w:r>
+        <w:t>Applikationen ska:</w:t>
       </w:r>
     </w:p>
     <w:p>
@@ -2266,12 +2168,51 @@
           <w:numId w:val="41"/>
         </w:numPr>
       </w:pPr>
-      <w:proofErr w:type="gramStart"/>
-      <w:r>
-        <w:lastRenderedPageBreak/>
-        <w:t>inte ha några andra rättigheter till andra databasobjekt.</w:t>
-      </w:r>
-      <w:proofErr w:type="gramEnd"/>
+      <w:r>
+        <w:t>ha en hög användbarhet, d.v.s. vara lätt att lära sig, effektiv att använda och ge positiva upplevelser för användaren.</w:t>
+      </w:r>
+    </w:p>
+    <w:p>
+      <w:pPr>
+        <w:pStyle w:val="Brdtext"/>
+        <w:numPr>
+          <w:ilvl w:val="1"/>
+          <w:numId w:val="41"/>
+        </w:numPr>
+      </w:pPr>
+      <w:r>
+        <w:t>ha en bra och genomarbetad layout och design.</w:t>
+      </w:r>
+    </w:p>
+    <w:p>
+      <w:pPr>
+        <w:pStyle w:val="Brdtext"/>
+        <w:numPr>
+          <w:ilvl w:val="1"/>
+          <w:numId w:val="41"/>
+        </w:numPr>
+      </w:pPr>
+      <w:r>
+        <w:t>tillhandahålla en genomtänkt och logisk navigation.</w:t>
+      </w:r>
+    </w:p>
+    <w:p>
+      <w:pPr>
+        <w:pStyle w:val="Brdtext"/>
+        <w:numPr>
+          <w:ilvl w:val="1"/>
+          <w:numId w:val="41"/>
+        </w:numPr>
+      </w:pPr>
+      <w:r>
+        <w:t>använda sig av minst en "</w:t>
+      </w:r>
+      <w:r>
+        <w:t xml:space="preserve"> Layout </w:t>
+      </w:r>
+      <w:r>
+        <w:t>Page".</w:t>
+      </w:r>
     </w:p>
     <w:p>
       <w:pPr>
@@ -2282,65 +2223,7 @@
         </w:numPr>
       </w:pPr>
       <w:r>
-        <w:t>Applikationen ska:</w:t>
-      </w:r>
-    </w:p>
-    <w:p>
-      <w:pPr>
-        <w:pStyle w:val="Brdtext"/>
-        <w:numPr>
-          <w:ilvl w:val="1"/>
-          <w:numId w:val="41"/>
-        </w:numPr>
-      </w:pPr>
-      <w:r>
-        <w:t>ha en hög användbarhet, d.v.s. vara lätt att lära sig, effektiv att använda och ge positiva upplevelser för användaren.</w:t>
-      </w:r>
-    </w:p>
-    <w:p>
-      <w:pPr>
-        <w:pStyle w:val="Brdtext"/>
-        <w:numPr>
-          <w:ilvl w:val="1"/>
-          <w:numId w:val="41"/>
-        </w:numPr>
-      </w:pPr>
-      <w:proofErr w:type="gramStart"/>
-      <w:r>
-        <w:t>ha en bra och genomarbetad layout och design.</w:t>
-      </w:r>
-      <w:proofErr w:type="gramEnd"/>
-    </w:p>
-    <w:p>
-      <w:pPr>
-        <w:pStyle w:val="Brdtext"/>
-        <w:numPr>
-          <w:ilvl w:val="1"/>
-          <w:numId w:val="41"/>
-        </w:numPr>
-      </w:pPr>
-      <w:proofErr w:type="gramStart"/>
-      <w:r>
-        <w:t>tillhandahålla en genomtänkt och logisk navigation.</w:t>
-      </w:r>
-      <w:proofErr w:type="gramEnd"/>
-    </w:p>
-    <w:p>
-      <w:pPr>
-        <w:pStyle w:val="Brdtext"/>
-        <w:numPr>
-          <w:ilvl w:val="1"/>
-          <w:numId w:val="41"/>
-        </w:numPr>
-      </w:pPr>
-      <w:r>
-        <w:t>använda sig av minst en "</w:t>
-      </w:r>
-      <w:r>
-        <w:t xml:space="preserve"> Layout </w:t>
-      </w:r>
-      <w:r>
-        <w:t>Page".</w:t>
+        <w:t>Allt data ska valideras. (Validering i "controller layer" inte tillåten!)</w:t>
       </w:r>
     </w:p>
     <w:p>
@@ -2352,69 +2235,44 @@
         </w:numPr>
       </w:pPr>
       <w:r>
-        <w:t xml:space="preserve">Allt data ska valideras. (Validering i "controller </w:t>
-      </w:r>
-      <w:proofErr w:type="spellStart"/>
-      <w:r>
-        <w:t>layer</w:t>
-      </w:r>
-      <w:proofErr w:type="spellEnd"/>
-      <w:r>
-        <w:t>" inte tillåten!)</w:t>
+        <w:t>Validering av formulärda</w:t>
+      </w:r>
+      <w:r>
+        <w:t>ta</w:t>
+      </w:r>
+      <w:r>
+        <w:t>t</w:t>
+      </w:r>
+      <w:r>
+        <w:t xml:space="preserve"> ska vara utformad så att vali</w:t>
+      </w:r>
+      <w:r>
+        <w:t>d</w:t>
+      </w:r>
+      <w:r>
+        <w:t>e</w:t>
+      </w:r>
+      <w:r>
+        <w:t>ringen sker i så stor utsträckning som möjligt på klienten innan datat skickas till servern för validering</w:t>
+      </w:r>
+      <w:r>
+        <w:t xml:space="preserve"> och bearbetning</w:t>
+      </w:r>
+      <w:r>
+        <w:t>.</w:t>
       </w:r>
     </w:p>
     <w:p>
       <w:pPr>
-        <w:pStyle w:val="Brdtext"/>
-        <w:numPr>
-          <w:ilvl w:val="0"/>
-          <w:numId w:val="41"/>
-        </w:numPr>
-      </w:pPr>
-      <w:r>
-        <w:t>Validering av formulärda</w:t>
-      </w:r>
-      <w:r>
-        <w:t>ta</w:t>
-      </w:r>
-      <w:r>
-        <w:t>t</w:t>
-      </w:r>
-      <w:r>
-        <w:t xml:space="preserve"> ska vara utformad så att vali</w:t>
-      </w:r>
-      <w:r>
-        <w:t>d</w:t>
-      </w:r>
-      <w:r>
-        <w:t>e</w:t>
-      </w:r>
-      <w:r>
-        <w:t>ringen sker i så stor utsträckning som möjligt på klienten innan datat skickas till servern för validering</w:t>
-      </w:r>
-      <w:r>
-        <w:t xml:space="preserve"> och </w:t>
-      </w:r>
-      <w:proofErr w:type="spellStart"/>
-      <w:r>
-        <w:t>berarbetning</w:t>
-      </w:r>
-      <w:proofErr w:type="spellEnd"/>
-      <w:r>
-        <w:t>.</w:t>
-      </w:r>
-    </w:p>
-    <w:p>
-      <w:pPr>
         <w:pStyle w:val="Rubrik2"/>
       </w:pPr>
-      <w:bookmarkStart w:id="10" w:name="_Toc279954575"/>
-      <w:bookmarkStart w:id="11" w:name="_Toc311029587"/>
+      <w:bookmarkStart w:id="9" w:name="_Toc279954575"/>
+      <w:bookmarkStart w:id="10" w:name="_Toc311029587"/>
       <w:r>
         <w:t>Betyg 4</w:t>
       </w:r>
+      <w:bookmarkEnd w:id="9"/>
       <w:bookmarkEnd w:id="10"/>
-      <w:bookmarkEnd w:id="11"/>
     </w:p>
     <w:p>
       <w:pPr>
@@ -2472,24 +2330,14 @@
         </w:numPr>
       </w:pPr>
       <w:r>
-        <w:t>Minst ett textfält i applikationen ska ha ”</w:t>
-      </w:r>
-      <w:proofErr w:type="spellStart"/>
-      <w:r>
-        <w:t>autocomplete</w:t>
-      </w:r>
-      <w:proofErr w:type="spellEnd"/>
-      <w:r>
-        <w:t xml:space="preserve">” och controllermetoden som klienten anropar ska returnera data av typen </w:t>
-      </w:r>
-      <w:proofErr w:type="spellStart"/>
+        <w:t xml:space="preserve">Minst ett textfält i applikationen ska ha ”autocomplete” och controllermetoden som klienten anropar ska returnera data av typen </w:t>
+      </w:r>
       <w:r>
         <w:rPr>
           <w:rStyle w:val="Kod"/>
         </w:rPr>
         <w:t>JsonResult</w:t>
       </w:r>
-      <w:proofErr w:type="spellEnd"/>
       <w:r>
         <w:t>.</w:t>
       </w:r>
@@ -2515,15 +2363,7 @@
         </w:numPr>
       </w:pPr>
       <w:r>
-        <w:t>Underlaget för de platser som presenteras av textfältet med ”</w:t>
-      </w:r>
-      <w:proofErr w:type="spellStart"/>
-      <w:r>
-        <w:t>autocomplete</w:t>
-      </w:r>
-      <w:proofErr w:type="spellEnd"/>
-      <w:r>
-        <w:t>” ska hämtas från databasen och får inte hämtas från en extern webservice.</w:t>
+        <w:t>Underlaget för de platser som presenteras av textfältet med ”autocomplete” ska hämtas från databasen och får inte hämtas från en extern webservice.</w:t>
       </w:r>
     </w:p>
     <w:p>
@@ -2580,15 +2420,7 @@
         </w:numPr>
       </w:pPr>
       <w:r>
-        <w:t xml:space="preserve">"Test-Driven </w:t>
-      </w:r>
-      <w:proofErr w:type="spellStart"/>
-      <w:r>
-        <w:t>Development</w:t>
-      </w:r>
-      <w:proofErr w:type="spellEnd"/>
-      <w:r>
-        <w:t xml:space="preserve">" (TDD) ska </w:t>
+        <w:t xml:space="preserve">"Test-Driven Development" (TDD) ska </w:t>
       </w:r>
       <w:r>
         <w:t>ha undersökts. Det ska finnas minst fyra testmetoder i ett separat testprojekt som testar funktionaliteten i fyra olika controllermetoder.</w:t>
@@ -2598,13 +2430,13 @@
       <w:pPr>
         <w:pStyle w:val="Rubrik2"/>
       </w:pPr>
-      <w:bookmarkStart w:id="12" w:name="_Toc279954576"/>
-      <w:bookmarkStart w:id="13" w:name="_Toc311029588"/>
+      <w:bookmarkStart w:id="11" w:name="_Toc279954576"/>
+      <w:bookmarkStart w:id="12" w:name="_Toc311029588"/>
       <w:r>
         <w:t>Betyg 5</w:t>
       </w:r>
+      <w:bookmarkEnd w:id="11"/>
       <w:bookmarkEnd w:id="12"/>
-      <w:bookmarkEnd w:id="13"/>
     </w:p>
     <w:p>
       <w:pPr>
@@ -2661,49 +2493,26 @@
           <w:numId w:val="44"/>
         </w:numPr>
       </w:pPr>
-      <w:proofErr w:type="spellStart"/>
-      <w:r>
-        <w:t>Code</w:t>
-      </w:r>
-      <w:proofErr w:type="spellEnd"/>
-      <w:r>
-        <w:t xml:space="preserve"> </w:t>
-      </w:r>
-      <w:proofErr w:type="spellStart"/>
-      <w:r>
-        <w:t>First</w:t>
-      </w:r>
-      <w:proofErr w:type="spellEnd"/>
-      <w:r>
-        <w:t xml:space="preserve"> ska tillämpas, d.v.s. k</w:t>
+      <w:r>
+        <w:t>Code First ska tillämpas, d.v.s. k</w:t>
       </w:r>
       <w:r>
         <w:t xml:space="preserve">lasserna </w:t>
       </w:r>
-      <w:proofErr w:type="spellStart"/>
       <w:r>
         <w:rPr>
           <w:rStyle w:val="Kod"/>
         </w:rPr>
         <w:t>DbContext</w:t>
       </w:r>
-      <w:proofErr w:type="spellEnd"/>
       <w:r>
         <w:t xml:space="preserve"> respektive </w:t>
       </w:r>
-      <w:proofErr w:type="spellStart"/>
       <w:r>
         <w:rPr>
           <w:rStyle w:val="Kod"/>
         </w:rPr>
-        <w:t>DbSet</w:t>
-      </w:r>
-      <w:proofErr w:type="spellEnd"/>
-      <w:r>
-        <w:rPr>
-          <w:rStyle w:val="Kod"/>
-        </w:rPr>
-        <w:t>&lt;T&gt;</w:t>
+        <w:t>DbSet&lt;T&gt;</w:t>
       </w:r>
       <w:r>
         <w:t xml:space="preserve"> ska användas </w:t>
@@ -2712,39 +2521,7 @@
         <w:t>utan att du använder</w:t>
       </w:r>
       <w:r>
-        <w:t xml:space="preserve"> ”ADO</w:t>
-      </w:r>
-      <w:proofErr w:type="gramStart"/>
-      <w:r>
-        <w:t>.NET</w:t>
-      </w:r>
-      <w:proofErr w:type="gramEnd"/>
-      <w:r>
-        <w:t xml:space="preserve"> </w:t>
-      </w:r>
-      <w:proofErr w:type="spellStart"/>
-      <w:r>
-        <w:t>Entity</w:t>
-      </w:r>
-      <w:proofErr w:type="spellEnd"/>
-      <w:r>
-        <w:t xml:space="preserve"> Data </w:t>
-      </w:r>
-      <w:proofErr w:type="spellStart"/>
-      <w:r>
-        <w:t>Model</w:t>
-      </w:r>
-      <w:proofErr w:type="spellEnd"/>
-      <w:r>
-        <w:t>” (.</w:t>
-      </w:r>
-      <w:proofErr w:type="spellStart"/>
-      <w:r>
-        <w:t>edmx</w:t>
-      </w:r>
-      <w:proofErr w:type="spellEnd"/>
-      <w:r>
-        <w:t>-fil).</w:t>
+        <w:t xml:space="preserve"> ”ADO.NET Entity Data Model” (.edmx-fil).</w:t>
       </w:r>
       <w:r>
         <w:t xml:space="preserve"> OBS! Detta krav medför att appUser måste ha lämpliga rättigheter för att kunna exekvera SQL-satser för INSERT, UPDATE och DELETE.</w:t>
@@ -2759,43 +2536,26 @@
         </w:numPr>
       </w:pPr>
       <w:r>
-        <w:t xml:space="preserve">För hantering av webbapplikationens användare och roller ska fördefinierade tabeller och lagrade procedurer kopplade till Microsofts </w:t>
-      </w:r>
-      <w:proofErr w:type="spellStart"/>
-      <w:proofErr w:type="gramStart"/>
-      <w:r>
-        <w:t>API:er</w:t>
-      </w:r>
-      <w:proofErr w:type="spellEnd"/>
-      <w:proofErr w:type="gramEnd"/>
-      <w:r>
-        <w:t xml:space="preserve"> för "</w:t>
-      </w:r>
-      <w:r>
-        <w:t xml:space="preserve">Simple </w:t>
-      </w:r>
-      <w:proofErr w:type="spellStart"/>
-      <w:r>
-        <w:t>Membership</w:t>
-      </w:r>
-      <w:proofErr w:type="spellEnd"/>
-      <w:r>
-        <w:t>" och "</w:t>
-      </w:r>
-      <w:proofErr w:type="spellStart"/>
-      <w:r>
-        <w:t>Roles</w:t>
-      </w:r>
-      <w:proofErr w:type="spellEnd"/>
-      <w:r>
-        <w:t xml:space="preserve"> Manager" användas.</w:t>
+        <w:t>För hantering av webbapplikationens användare och roller</w:t>
+      </w:r>
+      <w:r>
+        <w:t xml:space="preserve"> ska ASP.NET Identity API användas</w:t>
+      </w:r>
+      <w:r>
+        <w:t>.</w:t>
+      </w:r>
+      <w:r>
+        <w:t xml:space="preserve"> </w:t>
       </w:r>
       <w:r>
         <w:br/>
       </w:r>
       <w:r>
         <w:br/>
-        <w:t>Exempel på funktionalitet applikationen ska erbjuda listas nedan. Visar det sig att listan inte är tillämpbar på din applikation diskutera det i så fall med kursledningen.</w:t>
+        <w:t>E</w:t>
+      </w:r>
+      <w:r>
+        <w:t>xempel på funktionalitet applikationen ska erbjuda listas nedan. Visar det sig att listan inte är tillämpbar på din applikation diskutera det i så fall med kursledningen.</w:t>
       </w:r>
     </w:p>
     <w:p>
@@ -2807,6 +2567,7 @@
         </w:numPr>
       </w:pPr>
       <w:r>
+        <w:lastRenderedPageBreak/>
         <w:t>Användare ska kunna autentiseras.</w:t>
       </w:r>
     </w:p>
@@ -2831,7 +2592,6 @@
         </w:numPr>
       </w:pPr>
       <w:r>
-        <w:lastRenderedPageBreak/>
         <w:t>En användares autentiseringsuppgifter ska kunna skapas, antingen genom självregistrering eller genom att en administratör gör det.</w:t>
       </w:r>
     </w:p>
@@ -2872,8 +2632,8 @@
       </w:r>
     </w:p>
     <w:sectPr>
-      <w:headerReference w:type="default" r:id="rId22"/>
-      <w:footerReference w:type="first" r:id="rId23"/>
+      <w:headerReference w:type="default" r:id="rId17"/>
+      <w:footerReference w:type="first" r:id="rId18"/>
       <w:type w:val="oddPage"/>
       <w:pgSz w:w="11906" w:h="16838" w:code="9"/>
       <w:pgMar w:top="301" w:right="1418" w:bottom="301" w:left="1418" w:header="624" w:footer="510" w:gutter="0"/>
@@ -2885,33 +2645,6 @@
 </w:document>
 </file>
 
-<file path=word/comments.xml><?xml version="1.0" encoding="utf-8"?>
-<w:comments xmlns:wpc="http://schemas.microsoft.com/office/word/2010/wordprocessingCanvas" xmlns:mc="http://schemas.openxmlformats.org/markup-compatibility/2006" xmlns:o="urn:schemas-microsoft-com:office:office" xmlns:r="http://schemas.openxmlformats.org/officeDocument/2006/relationships" xmlns:m="http://schemas.openxmlformats.org/officeDocument/2006/math" xmlns:v="urn:schemas-microsoft-com:vml" xmlns:wp14="http://schemas.microsoft.com/office/word/2010/wordprocessingDrawing" xmlns:wp="http://schemas.openxmlformats.org/drawingml/2006/wordprocessingDrawing" xmlns:w10="urn:schemas-microsoft-com:office:word" xmlns:w="http://schemas.openxmlformats.org/wordprocessingml/2006/main" xmlns:w14="http://schemas.microsoft.com/office/word/2010/wordml" xmlns:w15="http://schemas.microsoft.com/office/word/2012/wordml" xmlns:wpg="http://schemas.microsoft.com/office/word/2010/wordprocessingGroup" xmlns:wpi="http://schemas.microsoft.com/office/word/2010/wordprocessingInk" xmlns:wne="http://schemas.microsoft.com/office/word/2006/wordml" xmlns:wps="http://schemas.microsoft.com/office/word/2010/wordprocessingShape" mc:Ignorable="w14 w15 wp14">
-  <w:comment w:id="9" w:author="Mats Loock" w:date="2014-11-04T16:20:00Z" w:initials="ML">
-    <w:p>
-      <w:pPr>
-        <w:pStyle w:val="Kommentarer"/>
-      </w:pPr>
-      <w:r>
-        <w:rPr>
-          <w:rStyle w:val="Kommentarsreferens"/>
-        </w:rPr>
-        <w:annotationRef/>
-      </w:r>
-      <w:r>
-        <w:t>Komplettera med krav på att modellen ska placeras i ett separat projekt, en domänmodell.</w:t>
-      </w:r>
-    </w:p>
-  </w:comment>
-</w:comments>
-</file>
-
-<file path=word/commentsExtended.xml><?xml version="1.0" encoding="utf-8"?>
-<w15:commentsEx xmlns:wpc="http://schemas.microsoft.com/office/word/2010/wordprocessingCanvas" xmlns:mc="http://schemas.openxmlformats.org/markup-compatibility/2006" xmlns:o="urn:schemas-microsoft-com:office:office" xmlns:r="http://schemas.openxmlformats.org/officeDocument/2006/relationships" xmlns:m="http://schemas.openxmlformats.org/officeDocument/2006/math" xmlns:v="urn:schemas-microsoft-com:vml" xmlns:wp14="http://schemas.microsoft.com/office/word/2010/wordprocessingDrawing" xmlns:wp="http://schemas.openxmlformats.org/drawingml/2006/wordprocessingDrawing" xmlns:w10="urn:schemas-microsoft-com:office:word" xmlns:w="http://schemas.openxmlformats.org/wordprocessingml/2006/main" xmlns:w14="http://schemas.microsoft.com/office/word/2010/wordml" xmlns:w15="http://schemas.microsoft.com/office/word/2012/wordml" xmlns:wpg="http://schemas.microsoft.com/office/word/2010/wordprocessingGroup" xmlns:wpi="http://schemas.microsoft.com/office/word/2010/wordprocessingInk" xmlns:wne="http://schemas.microsoft.com/office/word/2006/wordml" xmlns:wps="http://schemas.microsoft.com/office/word/2010/wordprocessingShape" mc:Ignorable="w14 w15 wp14">
-  <w15:commentEx w15:paraId="45F264C0" w15:done="0"/>
-</w15:commentsEx>
-</file>
-
 <file path=word/endnotes.xml><?xml version="1.0" encoding="utf-8"?>
 <w:endnotes xmlns:wpc="http://schemas.microsoft.com/office/word/2010/wordprocessingCanvas" xmlns:mc="http://schemas.openxmlformats.org/markup-compatibility/2006" xmlns:o="urn:schemas-microsoft-com:office:office" xmlns:r="http://schemas.openxmlformats.org/officeDocument/2006/relationships" xmlns:m="http://schemas.openxmlformats.org/officeDocument/2006/math" xmlns:v="urn:schemas-microsoft-com:vml" xmlns:wp14="http://schemas.microsoft.com/office/word/2010/wordprocessingDrawing" xmlns:wp="http://schemas.openxmlformats.org/drawingml/2006/wordprocessingDrawing" xmlns:w10="urn:schemas-microsoft-com:office:word" xmlns:w="http://schemas.openxmlformats.org/wordprocessingml/2006/main" xmlns:w14="http://schemas.microsoft.com/office/word/2010/wordml" xmlns:w15="http://schemas.microsoft.com/office/word/2012/wordml" xmlns:wpg="http://schemas.microsoft.com/office/word/2010/wordprocessingGroup" xmlns:wpi="http://schemas.microsoft.com/office/word/2010/wordprocessingInk" xmlns:wne="http://schemas.microsoft.com/office/word/2006/wordml" xmlns:wps="http://schemas.microsoft.com/office/word/2010/wordprocessingShape" mc:Ignorable="w14 w15 wp14">
   <w:endnote w:type="separator" w:id="-1">
@@ -2936,7 +2669,148 @@
   <w:p>
     <w:pPr>
       <w:pStyle w:val="Sidfot"/>
+      <w:pBdr>
+        <w:top w:val="single" w:sz="4" w:space="1" w:color="auto"/>
+      </w:pBdr>
+      <w:spacing w:line="240" w:lineRule="auto"/>
+      <w:rPr>
+        <w:sz w:val="2"/>
+        <w:szCs w:val="2"/>
+      </w:rPr>
     </w:pPr>
+    <w:r>
+      <w:rPr>
+        <w:noProof/>
+        <w:szCs w:val="16"/>
+      </w:rPr>
+      <w:t>ASP.NET MVC (</w:t>
+    </w:r>
+    <w:r>
+      <w:rPr>
+        <w:noProof/>
+        <w:szCs w:val="16"/>
+      </w:rPr>
+      <w:t>1DV40</w:t>
+    </w:r>
+    <w:r>
+      <w:rPr>
+        <w:noProof/>
+        <w:szCs w:val="16"/>
+      </w:rPr>
+      <w:t>9)</w:t>
+    </w:r>
+    <w:r>
+      <w:rPr>
+        <w:noProof/>
+        <w:szCs w:val="16"/>
+      </w:rPr>
+      <w:tab/>
+    </w:r>
+    <w:r>
+      <w:rPr>
+        <w:noProof/>
+        <w:szCs w:val="16"/>
+      </w:rPr>
+      <w:tab/>
+    </w:r>
+    <w:r>
+      <w:rPr>
+        <w:rStyle w:val="Sidnummer"/>
+        <w:sz w:val="16"/>
+        <w:szCs w:val="16"/>
+      </w:rPr>
+      <w:fldChar w:fldCharType="begin"/>
+    </w:r>
+    <w:r>
+      <w:rPr>
+        <w:rStyle w:val="Sidnummer"/>
+        <w:sz w:val="16"/>
+        <w:szCs w:val="16"/>
+      </w:rPr>
+      <w:instrText xml:space="preserve"> PAGE </w:instrText>
+    </w:r>
+    <w:r>
+      <w:rPr>
+        <w:rStyle w:val="Sidnummer"/>
+        <w:sz w:val="16"/>
+        <w:szCs w:val="16"/>
+      </w:rPr>
+      <w:fldChar w:fldCharType="separate"/>
+    </w:r>
+    <w:r>
+      <w:rPr>
+        <w:rStyle w:val="Sidnummer"/>
+        <w:noProof/>
+        <w:sz w:val="16"/>
+        <w:szCs w:val="16"/>
+      </w:rPr>
+      <w:t>8</w:t>
+    </w:r>
+    <w:r>
+      <w:rPr>
+        <w:rStyle w:val="Sidnummer"/>
+        <w:sz w:val="16"/>
+        <w:szCs w:val="16"/>
+      </w:rPr>
+      <w:fldChar w:fldCharType="end"/>
+    </w:r>
+    <w:r>
+      <w:rPr>
+        <w:rStyle w:val="Sidnummer"/>
+        <w:sz w:val="16"/>
+        <w:szCs w:val="16"/>
+      </w:rPr>
+      <w:t xml:space="preserve"> (</w:t>
+    </w:r>
+    <w:r>
+      <w:rPr>
+        <w:rStyle w:val="Sidnummer"/>
+        <w:sz w:val="16"/>
+        <w:szCs w:val="16"/>
+      </w:rPr>
+      <w:fldChar w:fldCharType="begin"/>
+    </w:r>
+    <w:r>
+      <w:rPr>
+        <w:rStyle w:val="Sidnummer"/>
+        <w:sz w:val="16"/>
+        <w:szCs w:val="16"/>
+      </w:rPr>
+      <w:instrText xml:space="preserve"> NUMPAGES </w:instrText>
+    </w:r>
+    <w:r>
+      <w:rPr>
+        <w:rStyle w:val="Sidnummer"/>
+        <w:sz w:val="16"/>
+        <w:szCs w:val="16"/>
+      </w:rPr>
+      <w:fldChar w:fldCharType="separate"/>
+    </w:r>
+    <w:r>
+      <w:rPr>
+        <w:rStyle w:val="Sidnummer"/>
+        <w:noProof/>
+        <w:sz w:val="16"/>
+        <w:szCs w:val="16"/>
+      </w:rPr>
+      <w:t>8</w:t>
+    </w:r>
+    <w:r>
+      <w:rPr>
+        <w:rStyle w:val="Sidnummer"/>
+        <w:sz w:val="16"/>
+        <w:szCs w:val="16"/>
+      </w:rPr>
+      <w:fldChar w:fldCharType="end"/>
+    </w:r>
+    <w:r>
+      <w:rPr>
+        <w:rStyle w:val="Sidnummer"/>
+        <w:sz w:val="16"/>
+        <w:szCs w:val="16"/>
+      </w:rPr>
+      <w:t>)</w:t>
+    </w:r>
   </w:p>
 </w:ftr>
 </file>
@@ -3021,7 +2895,7 @@
         <w:sz w:val="16"/>
         <w:szCs w:val="16"/>
       </w:rPr>
-      <w:t>10</w:t>
+      <w:t>3</w:t>
     </w:r>
     <w:r>
       <w:rPr>
@@ -3070,168 +2944,7 @@
         <w:sz w:val="16"/>
         <w:szCs w:val="16"/>
       </w:rPr>
-      <w:t>10</w:t>
-    </w:r>
-    <w:r>
-      <w:rPr>
-        <w:rStyle w:val="Sidnummer"/>
-        <w:sz w:val="16"/>
-        <w:szCs w:val="16"/>
-      </w:rPr>
-      <w:fldChar w:fldCharType="end"/>
-    </w:r>
-    <w:r>
-      <w:rPr>
-        <w:rStyle w:val="Sidnummer"/>
-        <w:sz w:val="16"/>
-        <w:szCs w:val="16"/>
-      </w:rPr>
-      <w:t>)</w:t>
-    </w:r>
-  </w:p>
-</w:ftr>
-</file>
-
-<file path=word/footer3.xml><?xml version="1.0" encoding="utf-8"?>
-<w:ftr xmlns:wpc="http://schemas.microsoft.com/office/word/2010/wordprocessingCanvas" xmlns:mc="http://schemas.openxmlformats.org/markup-compatibility/2006" xmlns:o="urn:schemas-microsoft-com:office:office" xmlns:r="http://schemas.openxmlformats.org/officeDocument/2006/relationships" xmlns:m="http://schemas.openxmlformats.org/officeDocument/2006/math" xmlns:v="urn:schemas-microsoft-com:vml" xmlns:wp14="http://schemas.microsoft.com/office/word/2010/wordprocessingDrawing" xmlns:wp="http://schemas.openxmlformats.org/drawingml/2006/wordprocessingDrawing" xmlns:w10="urn:schemas-microsoft-com:office:word" xmlns:w="http://schemas.openxmlformats.org/wordprocessingml/2006/main" xmlns:w14="http://schemas.microsoft.com/office/word/2010/wordml" xmlns:w15="http://schemas.microsoft.com/office/word/2012/wordml" xmlns:wpg="http://schemas.microsoft.com/office/word/2010/wordprocessingGroup" xmlns:wpi="http://schemas.microsoft.com/office/word/2010/wordprocessingInk" xmlns:wne="http://schemas.microsoft.com/office/word/2006/wordml" xmlns:wps="http://schemas.microsoft.com/office/word/2010/wordprocessingShape" mc:Ignorable="w14 w15 wp14">
-  <w:p>
-    <w:pPr>
-      <w:pStyle w:val="Sidfot"/>
-    </w:pPr>
-  </w:p>
-</w:ftr>
-</file>
-
-<file path=word/footer4.xml><?xml version="1.0" encoding="utf-8"?>
-<w:ftr xmlns:wpc="http://schemas.microsoft.com/office/word/2010/wordprocessingCanvas" xmlns:mc="http://schemas.openxmlformats.org/markup-compatibility/2006" xmlns:o="urn:schemas-microsoft-com:office:office" xmlns:r="http://schemas.openxmlformats.org/officeDocument/2006/relationships" xmlns:m="http://schemas.openxmlformats.org/officeDocument/2006/math" xmlns:v="urn:schemas-microsoft-com:vml" xmlns:wp14="http://schemas.microsoft.com/office/word/2010/wordprocessingDrawing" xmlns:wp="http://schemas.openxmlformats.org/drawingml/2006/wordprocessingDrawing" xmlns:w10="urn:schemas-microsoft-com:office:word" xmlns:w="http://schemas.openxmlformats.org/wordprocessingml/2006/main" xmlns:w14="http://schemas.microsoft.com/office/word/2010/wordml" xmlns:w15="http://schemas.microsoft.com/office/word/2012/wordml" xmlns:wpg="http://schemas.microsoft.com/office/word/2010/wordprocessingGroup" xmlns:wpi="http://schemas.microsoft.com/office/word/2010/wordprocessingInk" xmlns:wne="http://schemas.microsoft.com/office/word/2006/wordml" xmlns:wps="http://schemas.microsoft.com/office/word/2010/wordprocessingShape" mc:Ignorable="w14 w15 wp14">
-  <w:p>
-    <w:pPr>
-      <w:pStyle w:val="Sidfot"/>
-      <w:pBdr>
-        <w:top w:val="single" w:sz="4" w:space="1" w:color="auto"/>
-      </w:pBdr>
-      <w:spacing w:line="240" w:lineRule="auto"/>
-      <w:rPr>
-        <w:sz w:val="2"/>
-        <w:szCs w:val="2"/>
-      </w:rPr>
-    </w:pPr>
-    <w:r>
-      <w:rPr>
-        <w:noProof/>
-        <w:szCs w:val="16"/>
-      </w:rPr>
-      <w:t>ASP.NET MVC (</w:t>
-    </w:r>
-    <w:r>
-      <w:rPr>
-        <w:noProof/>
-        <w:szCs w:val="16"/>
-      </w:rPr>
-      <w:t>1DV40</w:t>
-    </w:r>
-    <w:r>
-      <w:rPr>
-        <w:noProof/>
-        <w:szCs w:val="16"/>
-      </w:rPr>
-      <w:t>9)</w:t>
-    </w:r>
-    <w:r>
-      <w:rPr>
-        <w:noProof/>
-        <w:szCs w:val="16"/>
-      </w:rPr>
-      <w:tab/>
-    </w:r>
-    <w:r>
-      <w:rPr>
-        <w:noProof/>
-        <w:szCs w:val="16"/>
-      </w:rPr>
-      <w:tab/>
-    </w:r>
-    <w:r>
-      <w:rPr>
-        <w:rStyle w:val="Sidnummer"/>
-        <w:sz w:val="16"/>
-        <w:szCs w:val="16"/>
-      </w:rPr>
-      <w:fldChar w:fldCharType="begin"/>
-    </w:r>
-    <w:r>
-      <w:rPr>
-        <w:rStyle w:val="Sidnummer"/>
-        <w:sz w:val="16"/>
-        <w:szCs w:val="16"/>
-      </w:rPr>
-      <w:instrText xml:space="preserve"> PAGE </w:instrText>
-    </w:r>
-    <w:r>
-      <w:rPr>
-        <w:rStyle w:val="Sidnummer"/>
-        <w:sz w:val="16"/>
-        <w:szCs w:val="16"/>
-      </w:rPr>
-      <w:fldChar w:fldCharType="separate"/>
-    </w:r>
-    <w:r>
-      <w:rPr>
-        <w:rStyle w:val="Sidnummer"/>
-        <w:noProof/>
-        <w:sz w:val="16"/>
-        <w:szCs w:val="16"/>
-      </w:rPr>
-      <w:t>5</w:t>
-    </w:r>
-    <w:r>
-      <w:rPr>
-        <w:rStyle w:val="Sidnummer"/>
-        <w:sz w:val="16"/>
-        <w:szCs w:val="16"/>
-      </w:rPr>
-      <w:fldChar w:fldCharType="end"/>
-    </w:r>
-    <w:r>
-      <w:rPr>
-        <w:rStyle w:val="Sidnummer"/>
-        <w:sz w:val="16"/>
-        <w:szCs w:val="16"/>
-      </w:rPr>
-      <w:t xml:space="preserve"> (</w:t>
-    </w:r>
-    <w:r>
-      <w:rPr>
-        <w:rStyle w:val="Sidnummer"/>
-        <w:sz w:val="16"/>
-        <w:szCs w:val="16"/>
-      </w:rPr>
-      <w:fldChar w:fldCharType="begin"/>
-    </w:r>
-    <w:r>
-      <w:rPr>
-        <w:rStyle w:val="Sidnummer"/>
-        <w:sz w:val="16"/>
-        <w:szCs w:val="16"/>
-      </w:rPr>
-      <w:instrText xml:space="preserve"> NUMPAGES </w:instrText>
-    </w:r>
-    <w:r>
-      <w:rPr>
-        <w:rStyle w:val="Sidnummer"/>
-        <w:sz w:val="16"/>
-        <w:szCs w:val="16"/>
-      </w:rPr>
-      <w:fldChar w:fldCharType="separate"/>
-    </w:r>
-    <w:r>
-      <w:rPr>
-        <w:rStyle w:val="Sidnummer"/>
-        <w:noProof/>
-        <w:sz w:val="16"/>
-        <w:szCs w:val="16"/>
-      </w:rPr>
-      <w:t>10</w:t>
+      <w:t>8</w:t>
     </w:r>
     <w:r>
       <w:rPr>
@@ -3273,16 +2986,6 @@
 </file>
 
 <file path=word/header1.xml><?xml version="1.0" encoding="utf-8"?>
-<w:hdr xmlns:wpc="http://schemas.microsoft.com/office/word/2010/wordprocessingCanvas" xmlns:mc="http://schemas.openxmlformats.org/markup-compatibility/2006" xmlns:o="urn:schemas-microsoft-com:office:office" xmlns:r="http://schemas.openxmlformats.org/officeDocument/2006/relationships" xmlns:m="http://schemas.openxmlformats.org/officeDocument/2006/math" xmlns:v="urn:schemas-microsoft-com:vml" xmlns:wp14="http://schemas.microsoft.com/office/word/2010/wordprocessingDrawing" xmlns:wp="http://schemas.openxmlformats.org/drawingml/2006/wordprocessingDrawing" xmlns:w10="urn:schemas-microsoft-com:office:word" xmlns:w="http://schemas.openxmlformats.org/wordprocessingml/2006/main" xmlns:w14="http://schemas.microsoft.com/office/word/2010/wordml" xmlns:w15="http://schemas.microsoft.com/office/word/2012/wordml" xmlns:wpg="http://schemas.microsoft.com/office/word/2010/wordprocessingGroup" xmlns:wpi="http://schemas.microsoft.com/office/word/2010/wordprocessingInk" xmlns:wne="http://schemas.microsoft.com/office/word/2006/wordml" xmlns:wps="http://schemas.microsoft.com/office/word/2010/wordprocessingShape" mc:Ignorable="w14 w15 wp14">
-  <w:p>
-    <w:pPr>
-      <w:pStyle w:val="Sidhuvud"/>
-    </w:pPr>
-  </w:p>
-</w:hdr>
-</file>
-
-<file path=word/header2.xml><?xml version="1.0" encoding="utf-8"?>
 <w:hdr xmlns:wpc="http://schemas.microsoft.com/office/word/2010/wordprocessingCanvas" xmlns:mc="http://schemas.openxmlformats.org/markup-compatibility/2006" xmlns:o="urn:schemas-microsoft-com:office:office" xmlns:r="http://schemas.openxmlformats.org/officeDocument/2006/relationships" xmlns:m="http://schemas.openxmlformats.org/officeDocument/2006/math" xmlns:v="urn:schemas-microsoft-com:vml" xmlns:wp14="http://schemas.microsoft.com/office/word/2010/wordprocessingDrawing" xmlns:wp="http://schemas.openxmlformats.org/drawingml/2006/wordprocessingDrawing" xmlns:w10="urn:schemas-microsoft-com:office:word" xmlns:w="http://schemas.openxmlformats.org/wordprocessingml/2006/main" xmlns:w14="http://schemas.microsoft.com/office/word/2010/wordml" xmlns:w15="http://schemas.microsoft.com/office/word/2012/wordml" xmlns:wpg="http://schemas.microsoft.com/office/word/2010/wordprocessingGroup" xmlns:wpi="http://schemas.microsoft.com/office/word/2010/wordprocessingInk" xmlns:wne="http://schemas.microsoft.com/office/word/2006/wordml" xmlns:wps="http://schemas.microsoft.com/office/word/2010/wordprocessingShape" mc:Ignorable="w14 w15 wp14">
   <w:tbl>
     <w:tblPr>
@@ -3323,7 +3026,7 @@
               <w:noProof/>
             </w:rPr>
             <w:drawing>
-              <wp:anchor distT="0" distB="0" distL="114300" distR="114300" simplePos="0" relativeHeight="251658752" behindDoc="0" locked="1" layoutInCell="1" allowOverlap="1" wp14:anchorId="08828400" wp14:editId="120E96D8">
+              <wp:anchor distT="0" distB="0" distL="114300" distR="114300" simplePos="0" relativeHeight="251657216" behindDoc="0" locked="1" layoutInCell="1" allowOverlap="1" wp14:anchorId="08828400" wp14:editId="120E96D8">
                 <wp:simplePos x="0" y="0"/>
                 <wp:positionH relativeFrom="column">
                   <wp:posOffset>-1371600</wp:posOffset>
@@ -3334,7 +3037,7 @@
                 <wp:extent cx="320675" cy="427990"/>
                 <wp:effectExtent l="19050" t="0" r="3175" b="0"/>
                 <wp:wrapNone/>
-                <wp:docPr id="21" name="Bild 28" descr="Lnu_Symbol_8_8mm600dpi"/>
+                <wp:docPr id="124" name="Bild 28" descr="Lnu_Symbol_8_8mm600dpi"/>
                 <wp:cNvGraphicFramePr>
                   <a:graphicFrameLocks xmlns:a="http://schemas.openxmlformats.org/drawingml/2006/main" noChangeAspect="1"/>
                 </wp:cNvGraphicFramePr>
@@ -3384,7 +3087,7 @@
               <wp:inline distT="0" distB="0" distL="0" distR="0" wp14:anchorId="54BDA1B4" wp14:editId="09F149F0">
                 <wp:extent cx="2447925" cy="476250"/>
                 <wp:effectExtent l="0" t="0" r="9525" b="0"/>
-                <wp:docPr id="20" name="Bildobjekt 20" descr="Y:\ok\externa_medarbetare\Palmqvist\Linnéuniversitetet\Grafisk Identitet\Logotyp - Wordmark\TIFF\Lnu_Wordmark_Kalmar_Växjö_68mm600dpi.tif"/>
+                <wp:docPr id="125" name="Bildobjekt 125" descr="Y:\ok\externa_medarbetare\Palmqvist\Linnéuniversitetet\Grafisk Identitet\Logotyp - Wordmark\TIFF\Lnu_Wordmark_Kalmar_Växjö_68mm600dpi.tif"/>
                 <wp:cNvGraphicFramePr>
                   <a:graphicFrameLocks xmlns:a="http://schemas.openxmlformats.org/drawingml/2006/main" noChangeAspect="1"/>
                 </wp:cNvGraphicFramePr>
@@ -3450,7 +3153,7 @@
     </w:pPr>
     <w:r>
       <w:drawing>
-        <wp:anchor distT="0" distB="0" distL="114300" distR="114300" simplePos="0" relativeHeight="251662848" behindDoc="0" locked="0" layoutInCell="0" allowOverlap="0" wp14:anchorId="08AE43F9" wp14:editId="20725B62">
+        <wp:anchor distT="0" distB="0" distL="114300" distR="114300" simplePos="0" relativeHeight="251660288" behindDoc="0" locked="0" layoutInCell="0" allowOverlap="0" wp14:anchorId="08AE43F9" wp14:editId="20725B62">
           <wp:simplePos x="0" y="0"/>
           <wp:positionH relativeFrom="page">
             <wp:posOffset>464185</wp:posOffset>
@@ -3461,7 +3164,7 @@
           <wp:extent cx="320400" cy="428400"/>
           <wp:effectExtent l="0" t="0" r="3810" b="0"/>
           <wp:wrapNone/>
-          <wp:docPr id="19" name="Bild 28" descr="Lnu_Symbol_8_8mm600dpi"/>
+          <wp:docPr id="126" name="Bild 28" descr="Lnu_Symbol_8_8mm600dpi"/>
           <wp:cNvGraphicFramePr>
             <a:graphicFrameLocks xmlns:a="http://schemas.openxmlformats.org/drawingml/2006/main" noChangeAspect="1"/>
           </wp:cNvGraphicFramePr>
@@ -3513,7 +3216,7 @@
 </w:hdr>
 </file>
 
-<file path=word/header3.xml><?xml version="1.0" encoding="utf-8"?>
+<file path=word/header2.xml><?xml version="1.0" encoding="utf-8"?>
 <w:hdr xmlns:wpc="http://schemas.microsoft.com/office/word/2010/wordprocessingCanvas" xmlns:mc="http://schemas.openxmlformats.org/markup-compatibility/2006" xmlns:o="urn:schemas-microsoft-com:office:office" xmlns:r="http://schemas.openxmlformats.org/officeDocument/2006/relationships" xmlns:m="http://schemas.openxmlformats.org/officeDocument/2006/math" xmlns:v="urn:schemas-microsoft-com:vml" xmlns:wp14="http://schemas.microsoft.com/office/word/2010/wordprocessingDrawing" xmlns:wp="http://schemas.openxmlformats.org/drawingml/2006/wordprocessingDrawing" xmlns:w10="urn:schemas-microsoft-com:office:word" xmlns:w="http://schemas.openxmlformats.org/wordprocessingml/2006/main" xmlns:w14="http://schemas.microsoft.com/office/word/2010/wordml" xmlns:w15="http://schemas.microsoft.com/office/word/2012/wordml" xmlns:wpg="http://schemas.microsoft.com/office/word/2010/wordprocessingGroup" xmlns:wpi="http://schemas.microsoft.com/office/word/2010/wordprocessingInk" xmlns:wne="http://schemas.microsoft.com/office/word/2006/wordml" xmlns:wps="http://schemas.microsoft.com/office/word/2010/wordprocessingShape" mc:Ignorable="w14 w15 wp14">
   <w:tbl>
     <w:tblPr>
@@ -3554,7 +3257,7 @@
               <w:noProof/>
             </w:rPr>
             <w:drawing>
-              <wp:anchor distT="0" distB="0" distL="114300" distR="114300" simplePos="0" relativeHeight="251653632" behindDoc="0" locked="1" layoutInCell="1" allowOverlap="1" wp14:anchorId="5E2893B8" wp14:editId="55B7E0DF">
+              <wp:anchor distT="0" distB="0" distL="114300" distR="114300" simplePos="0" relativeHeight="251655168" behindDoc="0" locked="1" layoutInCell="1" allowOverlap="1" wp14:anchorId="5E2893B8" wp14:editId="55B7E0DF">
                 <wp:simplePos x="0" y="0"/>
                 <wp:positionH relativeFrom="column">
                   <wp:posOffset>-1371600</wp:posOffset>
@@ -3565,7 +3268,7 @@
                 <wp:extent cx="320675" cy="427990"/>
                 <wp:effectExtent l="19050" t="0" r="3175" b="0"/>
                 <wp:wrapNone/>
-                <wp:docPr id="25" name="Bild 28" descr="Lnu_Symbol_8_8mm600dpi"/>
+                <wp:docPr id="127" name="Bild 28" descr="Lnu_Symbol_8_8mm600dpi"/>
                 <wp:cNvGraphicFramePr>
                   <a:graphicFrameLocks xmlns:a="http://schemas.openxmlformats.org/drawingml/2006/main" noChangeAspect="1"/>
                 </wp:cNvGraphicFramePr>
@@ -3615,7 +3318,7 @@
               <wp:inline distT="0" distB="0" distL="0" distR="0" wp14:anchorId="0A3A9B7D" wp14:editId="056BC109">
                 <wp:extent cx="2447925" cy="476250"/>
                 <wp:effectExtent l="0" t="0" r="9525" b="0"/>
-                <wp:docPr id="90" name="Bildobjekt 90" descr="Y:\ok\externa_medarbetare\Palmqvist\Linnéuniversitetet\Grafisk Identitet\Logotyp - Wordmark\TIFF\Lnu_Wordmark_Kalmar_Växjö_68mm600dpi.tif"/>
+                <wp:docPr id="128" name="Bildobjekt 128" descr="Y:\ok\externa_medarbetare\Palmqvist\Linnéuniversitetet\Grafisk Identitet\Logotyp - Wordmark\TIFF\Lnu_Wordmark_Kalmar_Växjö_68mm600dpi.tif"/>
                 <wp:cNvGraphicFramePr>
                   <a:graphicFrameLocks xmlns:a="http://schemas.openxmlformats.org/drawingml/2006/main" noChangeAspect="1"/>
                 </wp:cNvGraphicFramePr>
@@ -3681,7 +3384,7 @@
     </w:pPr>
     <w:r>
       <w:drawing>
-        <wp:anchor distT="0" distB="0" distL="114300" distR="114300" simplePos="0" relativeHeight="251655680" behindDoc="1" locked="0" layoutInCell="1" allowOverlap="1" wp14:anchorId="11D939B5" wp14:editId="55879A83">
+        <wp:anchor distT="0" distB="0" distL="114300" distR="114300" simplePos="0" relativeHeight="251656192" behindDoc="1" locked="0" layoutInCell="1" allowOverlap="1" wp14:anchorId="11D939B5" wp14:editId="55879A83">
           <wp:simplePos x="0" y="0"/>
           <wp:positionH relativeFrom="page">
             <wp:posOffset>-1332230</wp:posOffset>
@@ -3692,7 +3395,7 @@
           <wp:extent cx="5419725" cy="6372225"/>
           <wp:effectExtent l="19050" t="0" r="9525" b="0"/>
           <wp:wrapNone/>
-          <wp:docPr id="27" name="Bildobjekt 3" descr="MM_Pil.tif"/>
+          <wp:docPr id="129" name="Bildobjekt 3" descr="MM_Pil.tif"/>
           <wp:cNvGraphicFramePr>
             <a:graphicFrameLocks xmlns:a="http://schemas.openxmlformats.org/drawingml/2006/main" noChangeAspect="1"/>
           </wp:cNvGraphicFramePr>
@@ -3738,7 +3441,7 @@
       <mc:AlternateContent>
         <mc:Choice Requires="wps">
           <w:drawing>
-            <wp:anchor distT="0" distB="0" distL="114300" distR="114300" simplePos="0" relativeHeight="251651584" behindDoc="0" locked="1" layoutInCell="1" allowOverlap="1" wp14:anchorId="4E3F718D" wp14:editId="72F3FF84">
+            <wp:anchor distT="0" distB="0" distL="114300" distR="114300" simplePos="0" relativeHeight="251654144" behindDoc="0" locked="1" layoutInCell="1" allowOverlap="1" wp14:anchorId="4E3F718D" wp14:editId="72F3FF84">
               <wp:simplePos x="0" y="0"/>
               <wp:positionH relativeFrom="column">
                 <wp:posOffset>-117475</wp:posOffset>
@@ -3823,7 +3526,7 @@
 </w:hdr>
 </file>
 
-<file path=word/header4.xml><?xml version="1.0" encoding="utf-8"?>
+<file path=word/header3.xml><?xml version="1.0" encoding="utf-8"?>
 <w:hdr xmlns:wpc="http://schemas.microsoft.com/office/word/2010/wordprocessingCanvas" xmlns:mc="http://schemas.openxmlformats.org/markup-compatibility/2006" xmlns:o="urn:schemas-microsoft-com:office:office" xmlns:r="http://schemas.openxmlformats.org/officeDocument/2006/relationships" xmlns:m="http://schemas.openxmlformats.org/officeDocument/2006/math" xmlns:v="urn:schemas-microsoft-com:vml" xmlns:wp14="http://schemas.microsoft.com/office/word/2010/wordprocessingDrawing" xmlns:wp="http://schemas.openxmlformats.org/drawingml/2006/wordprocessingDrawing" xmlns:w10="urn:schemas-microsoft-com:office:word" xmlns:w="http://schemas.openxmlformats.org/wordprocessingml/2006/main" xmlns:w14="http://schemas.microsoft.com/office/word/2010/wordml" xmlns:w15="http://schemas.microsoft.com/office/word/2012/wordml" xmlns:wpg="http://schemas.microsoft.com/office/word/2010/wordprocessingGroup" xmlns:wpi="http://schemas.microsoft.com/office/word/2010/wordprocessingInk" xmlns:wne="http://schemas.microsoft.com/office/word/2006/wordml" xmlns:wps="http://schemas.microsoft.com/office/word/2010/wordprocessingShape" mc:Ignorable="w14 w15 wp14">
   <w:tbl>
     <w:tblPr>
@@ -3864,71 +3567,7 @@
               <w:noProof/>
             </w:rPr>
             <w:drawing>
-              <wp:anchor distT="0" distB="0" distL="114300" distR="114300" simplePos="0" relativeHeight="251660800" behindDoc="0" locked="0" layoutInCell="0" allowOverlap="0" wp14:anchorId="159E6E3B" wp14:editId="79F789E6">
-                <wp:simplePos x="0" y="0"/>
-                <wp:positionH relativeFrom="page">
-                  <wp:posOffset>463855</wp:posOffset>
-                </wp:positionH>
-                <wp:positionV relativeFrom="page">
-                  <wp:posOffset>360045</wp:posOffset>
-                </wp:positionV>
-                <wp:extent cx="320400" cy="428400"/>
-                <wp:effectExtent l="0" t="0" r="3810" b="0"/>
-                <wp:wrapNone/>
-                <wp:docPr id="8" name="Bild 28" descr="Lnu_Symbol_8_8mm600dpi"/>
-                <wp:cNvGraphicFramePr>
-                  <a:graphicFrameLocks xmlns:a="http://schemas.openxmlformats.org/drawingml/2006/main" noChangeAspect="1"/>
-                </wp:cNvGraphicFramePr>
-                <a:graphic xmlns:a="http://schemas.openxmlformats.org/drawingml/2006/main">
-                  <a:graphicData uri="http://schemas.openxmlformats.org/drawingml/2006/picture">
-                    <pic:pic xmlns:pic="http://schemas.openxmlformats.org/drawingml/2006/picture">
-                      <pic:nvPicPr>
-                        <pic:cNvPr id="0" name="Bild 28" descr="Lnu_Symbol_8_8mm600dpi"/>
-                        <pic:cNvPicPr>
-                          <a:picLocks noChangeAspect="1" noChangeArrowheads="1"/>
-                        </pic:cNvPicPr>
-                      </pic:nvPicPr>
-                      <pic:blipFill>
-                        <a:blip r:embed="rId1"/>
-                        <a:srcRect/>
-                        <a:stretch>
-                          <a:fillRect/>
-                        </a:stretch>
-                      </pic:blipFill>
-                      <pic:spPr bwMode="auto">
-                        <a:xfrm>
-                          <a:off x="0" y="0"/>
-                          <a:ext cx="320400" cy="428400"/>
-                        </a:xfrm>
-                        <a:prstGeom prst="rect">
-                          <a:avLst/>
-                        </a:prstGeom>
-                        <a:noFill/>
-                        <a:ln w="9525">
-                          <a:noFill/>
-                          <a:miter lim="800000"/>
-                          <a:headEnd/>
-                          <a:tailEnd/>
-                        </a:ln>
-                      </pic:spPr>
-                    </pic:pic>
-                  </a:graphicData>
-                </a:graphic>
-                <wp14:sizeRelH relativeFrom="margin">
-                  <wp14:pctWidth>0</wp14:pctWidth>
-                </wp14:sizeRelH>
-                <wp14:sizeRelV relativeFrom="margin">
-                  <wp14:pctHeight>0</wp14:pctHeight>
-                </wp14:sizeRelV>
-              </wp:anchor>
-            </w:drawing>
-          </w:r>
-          <w:r>
-            <w:rPr>
-              <w:noProof/>
-            </w:rPr>
-            <w:drawing>
-              <wp:inline distT="0" distB="0" distL="0" distR="0" wp14:anchorId="28722CCD" wp14:editId="3F2D6BD8">
+              <wp:inline distT="0" distB="0" distL="0" distR="0" wp14:anchorId="28722CCD" wp14:editId="11BA664B">
                 <wp:extent cx="2447925" cy="476250"/>
                 <wp:effectExtent l="0" t="0" r="9525" b="0"/>
                 <wp:docPr id="14" name="Bildobjekt 14" descr="Y:\ok\externa_medarbetare\Palmqvist\Linnéuniversitetet\Grafisk Identitet\Logotyp - Wordmark\TIFF\Lnu_Wordmark_Kalmar_Växjö_68mm600dpi.tif"/>
@@ -3945,7 +3584,7 @@
                         </pic:cNvPicPr>
                       </pic:nvPicPr>
                       <pic:blipFill>
-                        <a:blip r:embed="rId2">
+                        <a:blip r:embed="rId1">
                           <a:extLst>
                             <a:ext uri="{28A0092B-C50C-407E-A947-70E740481C1C}">
                               <a14:useLocalDpi xmlns:a14="http://schemas.microsoft.com/office/drawing/2010/main" val="0"/>
@@ -3995,11 +3634,72 @@
     <w:pPr>
       <w:pStyle w:val="Sidhuvud"/>
     </w:pPr>
+    <w:r>
+      <w:drawing>
+        <wp:anchor distT="0" distB="0" distL="114300" distR="114300" simplePos="0" relativeHeight="251659264" behindDoc="0" locked="0" layoutInCell="0" allowOverlap="0" wp14:anchorId="159E6E3B" wp14:editId="622C7C55">
+          <wp:simplePos x="0" y="0"/>
+          <wp:positionH relativeFrom="page">
+            <wp:posOffset>464185</wp:posOffset>
+          </wp:positionH>
+          <wp:positionV relativeFrom="page">
+            <wp:posOffset>360045</wp:posOffset>
+          </wp:positionV>
+          <wp:extent cx="320400" cy="428400"/>
+          <wp:effectExtent l="0" t="0" r="3810" b="0"/>
+          <wp:wrapNone/>
+          <wp:docPr id="8" name="Bild 28" descr="Lnu_Symbol_8_8mm600dpi"/>
+          <wp:cNvGraphicFramePr>
+            <a:graphicFrameLocks xmlns:a="http://schemas.openxmlformats.org/drawingml/2006/main" noChangeAspect="1"/>
+          </wp:cNvGraphicFramePr>
+          <a:graphic xmlns:a="http://schemas.openxmlformats.org/drawingml/2006/main">
+            <a:graphicData uri="http://schemas.openxmlformats.org/drawingml/2006/picture">
+              <pic:pic xmlns:pic="http://schemas.openxmlformats.org/drawingml/2006/picture">
+                <pic:nvPicPr>
+                  <pic:cNvPr id="0" name="Bild 28" descr="Lnu_Symbol_8_8mm600dpi"/>
+                  <pic:cNvPicPr>
+                    <a:picLocks noChangeAspect="1" noChangeArrowheads="1"/>
+                  </pic:cNvPicPr>
+                </pic:nvPicPr>
+                <pic:blipFill>
+                  <a:blip r:embed="rId2"/>
+                  <a:srcRect/>
+                  <a:stretch>
+                    <a:fillRect/>
+                  </a:stretch>
+                </pic:blipFill>
+                <pic:spPr bwMode="auto">
+                  <a:xfrm>
+                    <a:off x="0" y="0"/>
+                    <a:ext cx="320400" cy="428400"/>
+                  </a:xfrm>
+                  <a:prstGeom prst="rect">
+                    <a:avLst/>
+                  </a:prstGeom>
+                  <a:noFill/>
+                  <a:ln w="9525">
+                    <a:noFill/>
+                    <a:miter lim="800000"/>
+                    <a:headEnd/>
+                    <a:tailEnd/>
+                  </a:ln>
+                </pic:spPr>
+              </pic:pic>
+            </a:graphicData>
+          </a:graphic>
+          <wp14:sizeRelH relativeFrom="margin">
+            <wp14:pctWidth>0</wp14:pctWidth>
+          </wp14:sizeRelH>
+          <wp14:sizeRelV relativeFrom="margin">
+            <wp14:pctHeight>0</wp14:pctHeight>
+          </wp14:sizeRelV>
+        </wp:anchor>
+      </w:drawing>
+    </w:r>
   </w:p>
 </w:hdr>
 </file>
 
-<file path=word/header5.xml><?xml version="1.0" encoding="utf-8"?>
+<file path=word/header4.xml><?xml version="1.0" encoding="utf-8"?>
 <w:hdr xmlns:wpc="http://schemas.microsoft.com/office/word/2010/wordprocessingCanvas" xmlns:mc="http://schemas.openxmlformats.org/markup-compatibility/2006" xmlns:o="urn:schemas-microsoft-com:office:office" xmlns:r="http://schemas.openxmlformats.org/officeDocument/2006/relationships" xmlns:m="http://schemas.openxmlformats.org/officeDocument/2006/math" xmlns:v="urn:schemas-microsoft-com:vml" xmlns:wp14="http://schemas.microsoft.com/office/word/2010/wordprocessingDrawing" xmlns:wp="http://schemas.openxmlformats.org/drawingml/2006/wordprocessingDrawing" xmlns:w10="urn:schemas-microsoft-com:office:word" xmlns:w="http://schemas.openxmlformats.org/wordprocessingml/2006/main" xmlns:w14="http://schemas.microsoft.com/office/word/2010/wordml" xmlns:w15="http://schemas.microsoft.com/office/word/2012/wordml" xmlns:wpg="http://schemas.microsoft.com/office/word/2010/wordprocessingGroup" xmlns:wpi="http://schemas.microsoft.com/office/word/2010/wordprocessingInk" xmlns:wne="http://schemas.microsoft.com/office/word/2006/wordml" xmlns:wps="http://schemas.microsoft.com/office/word/2010/wordprocessingShape" mc:Ignorable="w14 w15 wp14">
   <w:tbl>
     <w:tblPr>
@@ -4040,71 +3740,7 @@
               <w:noProof/>
             </w:rPr>
             <w:drawing>
-              <wp:anchor distT="0" distB="0" distL="114300" distR="114300" simplePos="0" relativeHeight="251659776" behindDoc="0" locked="0" layoutInCell="0" allowOverlap="0" wp14:anchorId="29D413FC" wp14:editId="480F65E4">
-                <wp:simplePos x="0" y="0"/>
-                <wp:positionH relativeFrom="page">
-                  <wp:posOffset>463855</wp:posOffset>
-                </wp:positionH>
-                <wp:positionV relativeFrom="page">
-                  <wp:posOffset>360045</wp:posOffset>
-                </wp:positionV>
-                <wp:extent cx="320400" cy="428400"/>
-                <wp:effectExtent l="0" t="0" r="3810" b="0"/>
-                <wp:wrapNone/>
-                <wp:docPr id="10" name="Bild 28" descr="Lnu_Symbol_8_8mm600dpi"/>
-                <wp:cNvGraphicFramePr>
-                  <a:graphicFrameLocks xmlns:a="http://schemas.openxmlformats.org/drawingml/2006/main" noChangeAspect="1"/>
-                </wp:cNvGraphicFramePr>
-                <a:graphic xmlns:a="http://schemas.openxmlformats.org/drawingml/2006/main">
-                  <a:graphicData uri="http://schemas.openxmlformats.org/drawingml/2006/picture">
-                    <pic:pic xmlns:pic="http://schemas.openxmlformats.org/drawingml/2006/picture">
-                      <pic:nvPicPr>
-                        <pic:cNvPr id="0" name="Bild 28" descr="Lnu_Symbol_8_8mm600dpi"/>
-                        <pic:cNvPicPr>
-                          <a:picLocks noChangeAspect="1" noChangeArrowheads="1"/>
-                        </pic:cNvPicPr>
-                      </pic:nvPicPr>
-                      <pic:blipFill>
-                        <a:blip r:embed="rId1"/>
-                        <a:srcRect/>
-                        <a:stretch>
-                          <a:fillRect/>
-                        </a:stretch>
-                      </pic:blipFill>
-                      <pic:spPr bwMode="auto">
-                        <a:xfrm>
-                          <a:off x="0" y="0"/>
-                          <a:ext cx="320400" cy="428400"/>
-                        </a:xfrm>
-                        <a:prstGeom prst="rect">
-                          <a:avLst/>
-                        </a:prstGeom>
-                        <a:noFill/>
-                        <a:ln w="9525">
-                          <a:noFill/>
-                          <a:miter lim="800000"/>
-                          <a:headEnd/>
-                          <a:tailEnd/>
-                        </a:ln>
-                      </pic:spPr>
-                    </pic:pic>
-                  </a:graphicData>
-                </a:graphic>
-                <wp14:sizeRelH relativeFrom="margin">
-                  <wp14:pctWidth>0</wp14:pctWidth>
-                </wp14:sizeRelH>
-                <wp14:sizeRelV relativeFrom="margin">
-                  <wp14:pctHeight>0</wp14:pctHeight>
-                </wp14:sizeRelV>
-              </wp:anchor>
-            </w:drawing>
-          </w:r>
-          <w:r>
-            <w:rPr>
-              <w:noProof/>
-            </w:rPr>
-            <w:drawing>
-              <wp:inline distT="0" distB="0" distL="0" distR="0" wp14:anchorId="11C4B047" wp14:editId="41AB3C1B">
+              <wp:inline distT="0" distB="0" distL="0" distR="0" wp14:anchorId="11C4B047" wp14:editId="71E67EAF">
                 <wp:extent cx="2447925" cy="476250"/>
                 <wp:effectExtent l="0" t="0" r="9525" b="0"/>
                 <wp:docPr id="2" name="Bildobjekt 2" descr="Y:\ok\externa_medarbetare\Palmqvist\Linnéuniversitetet\Grafisk Identitet\Logotyp - Wordmark\TIFF\Lnu_Wordmark_Kalmar_Växjö_68mm600dpi.tif"/>
@@ -4121,7 +3757,7 @@
                         </pic:cNvPicPr>
                       </pic:nvPicPr>
                       <pic:blipFill>
-                        <a:blip r:embed="rId2">
+                        <a:blip r:embed="rId1">
                           <a:extLst>
                             <a:ext uri="{28A0092B-C50C-407E-A947-70E740481C1C}">
                               <a14:useLocalDpi xmlns:a14="http://schemas.microsoft.com/office/drawing/2010/main" val="0"/>
@@ -4171,53 +3807,67 @@
     <w:pPr>
       <w:pStyle w:val="Sidhuvud"/>
     </w:pPr>
-    <w:sdt>
-      <w:sdtPr>
-        <w:id w:val="-218058644"/>
-        <w:docPartObj>
-          <w:docPartGallery w:val="Watermarks"/>
-          <w:docPartUnique/>
-        </w:docPartObj>
-      </w:sdtPr>
-      <w:sdtContent>
-        <w:r>
-          <w:rPr>
-            <w:noProof w:val="0"/>
-          </w:rPr>
-          <w:pict w14:anchorId="4C8F2039">
-            <v:shapetype id="_x0000_t136" coordsize="21600,21600" o:spt="136" adj="10800" path="m@7,l@8,m@5,21600l@6,21600e">
-              <v:formulas>
-                <v:f eqn="sum #0 0 10800"/>
-                <v:f eqn="prod #0 2 1"/>
-                <v:f eqn="sum 21600 0 @1"/>
-                <v:f eqn="sum 0 0 @2"/>
-                <v:f eqn="sum 21600 0 @3"/>
-                <v:f eqn="if @0 @3 0"/>
-                <v:f eqn="if @0 21600 @1"/>
-                <v:f eqn="if @0 0 @2"/>
-                <v:f eqn="if @0 @4 21600"/>
-                <v:f eqn="mid @5 @6"/>
-                <v:f eqn="mid @8 @5"/>
-                <v:f eqn="mid @7 @8"/>
-                <v:f eqn="mid @6 @7"/>
-                <v:f eqn="sum @6 0 @5"/>
-              </v:formulas>
-              <v:path textpathok="t" o:connecttype="custom" o:connectlocs="@9,0;@10,10800;@11,21600;@12,10800" o:connectangles="270,180,90,0"/>
-              <v:textpath on="t" fitshape="t"/>
-              <v:handles>
-                <v:h position="#0,bottomRight" xrange="6629,14971"/>
-              </v:handles>
-              <o:lock v:ext="edit" text="t" shapetype="t"/>
-            </v:shapetype>
-            <v:shape id="PowerPlusWaterMarkObject357831064" o:spid="_x0000_s2053" type="#_x0000_t136" style="position:absolute;margin-left:0;margin-top:0;width:412.4pt;height:247.45pt;rotation:315;z-index:-251648512;mso-position-horizontal:center;mso-position-horizontal-relative:margin;mso-position-vertical:center;mso-position-vertical-relative:margin" o:allowincell="f" fillcolor="silver" stroked="f">
-              <v:fill opacity=".5"/>
-              <v:textpath style="font-family:&quot;calibri&quot;;font-size:1pt" string="UTKAST"/>
-              <w10:wrap anchorx="margin" anchory="margin"/>
-            </v:shape>
-          </w:pict>
-        </w:r>
-      </w:sdtContent>
-    </w:sdt>
+    <w:r>
+      <w:drawing>
+        <wp:anchor distT="0" distB="0" distL="114300" distR="114300" simplePos="0" relativeHeight="251658240" behindDoc="0" locked="0" layoutInCell="0" allowOverlap="0" wp14:anchorId="29D413FC" wp14:editId="161FB3F8">
+          <wp:simplePos x="0" y="0"/>
+          <wp:positionH relativeFrom="page">
+            <wp:posOffset>464185</wp:posOffset>
+          </wp:positionH>
+          <wp:positionV relativeFrom="page">
+            <wp:posOffset>360045</wp:posOffset>
+          </wp:positionV>
+          <wp:extent cx="320400" cy="428400"/>
+          <wp:effectExtent l="0" t="0" r="3810" b="0"/>
+          <wp:wrapNone/>
+          <wp:docPr id="10" name="Bild 28" descr="Lnu_Symbol_8_8mm600dpi"/>
+          <wp:cNvGraphicFramePr>
+            <a:graphicFrameLocks xmlns:a="http://schemas.openxmlformats.org/drawingml/2006/main" noChangeAspect="1"/>
+          </wp:cNvGraphicFramePr>
+          <a:graphic xmlns:a="http://schemas.openxmlformats.org/drawingml/2006/main">
+            <a:graphicData uri="http://schemas.openxmlformats.org/drawingml/2006/picture">
+              <pic:pic xmlns:pic="http://schemas.openxmlformats.org/drawingml/2006/picture">
+                <pic:nvPicPr>
+                  <pic:cNvPr id="0" name="Bild 28" descr="Lnu_Symbol_8_8mm600dpi"/>
+                  <pic:cNvPicPr>
+                    <a:picLocks noChangeAspect="1" noChangeArrowheads="1"/>
+                  </pic:cNvPicPr>
+                </pic:nvPicPr>
+                <pic:blipFill>
+                  <a:blip r:embed="rId2"/>
+                  <a:srcRect/>
+                  <a:stretch>
+                    <a:fillRect/>
+                  </a:stretch>
+                </pic:blipFill>
+                <pic:spPr bwMode="auto">
+                  <a:xfrm>
+                    <a:off x="0" y="0"/>
+                    <a:ext cx="320400" cy="428400"/>
+                  </a:xfrm>
+                  <a:prstGeom prst="rect">
+                    <a:avLst/>
+                  </a:prstGeom>
+                  <a:noFill/>
+                  <a:ln w="9525">
+                    <a:noFill/>
+                    <a:miter lim="800000"/>
+                    <a:headEnd/>
+                    <a:tailEnd/>
+                  </a:ln>
+                </pic:spPr>
+              </pic:pic>
+            </a:graphicData>
+          </a:graphic>
+          <wp14:sizeRelH relativeFrom="margin">
+            <wp14:pctWidth>0</wp14:pctWidth>
+          </wp14:sizeRelH>
+          <wp14:sizeRelV relativeFrom="margin">
+            <wp14:pctHeight>0</wp14:pctHeight>
+          </wp14:sizeRelV>
+        </wp:anchor>
+      </w:drawing>
+    </w:r>
   </w:p>
 </w:hdr>
 </file>
@@ -9036,14 +8686,6 @@
   </w:num>
   <w:numIdMacAtCleanup w:val="11"/>
 </w:numbering>
-</file>
-
-<file path=word/people.xml><?xml version="1.0" encoding="utf-8"?>
-<w15:people xmlns:wpc="http://schemas.microsoft.com/office/word/2010/wordprocessingCanvas" xmlns:mc="http://schemas.openxmlformats.org/markup-compatibility/2006" xmlns:o="urn:schemas-microsoft-com:office:office" xmlns:r="http://schemas.openxmlformats.org/officeDocument/2006/relationships" xmlns:m="http://schemas.openxmlformats.org/officeDocument/2006/math" xmlns:v="urn:schemas-microsoft-com:vml" xmlns:wp14="http://schemas.microsoft.com/office/word/2010/wordprocessingDrawing" xmlns:wp="http://schemas.openxmlformats.org/drawingml/2006/wordprocessingDrawing" xmlns:w10="urn:schemas-microsoft-com:office:word" xmlns:w="http://schemas.openxmlformats.org/wordprocessingml/2006/main" xmlns:w14="http://schemas.microsoft.com/office/word/2010/wordml" xmlns:w15="http://schemas.microsoft.com/office/word/2012/wordml" xmlns:wpg="http://schemas.microsoft.com/office/word/2010/wordprocessingGroup" xmlns:wpi="http://schemas.microsoft.com/office/word/2010/wordprocessingInk" xmlns:wne="http://schemas.microsoft.com/office/word/2006/wordml" xmlns:wps="http://schemas.microsoft.com/office/word/2010/wordprocessingShape" mc:Ignorable="w14 w15 wp14">
-  <w15:person w15:author="Mats Loock">
-    <w15:presenceInfo w15:providerId="AD" w15:userId="S-1-5-21-184967810-2258343709-3840081394-19751"/>
-  </w15:person>
-</w15:people>
 </file>
 
 <file path=word/styles.xml><?xml version="1.0" encoding="utf-8"?>
@@ -10343,7 +9985,7 @@
 </file>
 
 <file path=customXml/itemProps1.xml><?xml version="1.0" encoding="utf-8"?>
-<ds:datastoreItem xmlns:ds="http://schemas.openxmlformats.org/officeDocument/2006/customXml" ds:itemID="{B332FB77-12D8-4D27-987F-2B98B577FAE3}">
+<ds:datastoreItem xmlns:ds="http://schemas.openxmlformats.org/officeDocument/2006/customXml" ds:itemID="{8D3F6F8C-8EB4-464A-8E6F-74F6189C42FD}">
   <ds:schemaRefs>
     <ds:schemaRef ds:uri="http://schemas.openxmlformats.org/officeDocument/2006/bibliography"/>
   </ds:schemaRefs>

</xml_diff>